<commit_message>
Update of fact sheet
</commit_message>
<xml_diff>
--- a/catinator fact sheet 2016.docx
+++ b/catinator fact sheet 2016.docx
@@ -1,43 +1,43 @@
 
 <file path=word/document.xml><?xml version="1.0" encoding="utf-8"?>
-<w:document xmlns:wpc="http://schemas.microsoft.com/office/word/2010/wordprocessingCanvas" xmlns:mc="http://schemas.openxmlformats.org/markup-compatibility/2006" xmlns:o="urn:schemas-microsoft-com:office:office" xmlns:r="http://schemas.openxmlformats.org/officeDocument/2006/relationships" xmlns:m="http://schemas.openxmlformats.org/officeDocument/2006/math" xmlns:v="urn:schemas-microsoft-com:vml" xmlns:wp14="http://schemas.microsoft.com/office/word/2010/wordprocessingDrawing" xmlns:wp="http://schemas.openxmlformats.org/drawingml/2006/wordprocessingDrawing" xmlns:w10="urn:schemas-microsoft-com:office:word" xmlns:w="http://schemas.openxmlformats.org/wordprocessingml/2006/main" xmlns:w14="http://schemas.microsoft.com/office/word/2010/wordml" xmlns:w15="http://schemas.microsoft.com/office/word/2012/wordml" xmlns:wpg="http://schemas.microsoft.com/office/word/2010/wordprocessingGroup" xmlns:wpi="http://schemas.microsoft.com/office/word/2010/wordprocessingInk" xmlns:wne="http://schemas.microsoft.com/office/word/2006/wordml" xmlns:wps="http://schemas.microsoft.com/office/word/2010/wordprocessingShape" mc:Ignorable="w14 w15 wp14">
+<w:document xmlns:o="urn:schemas-microsoft-com:office:office" xmlns:r="http://schemas.openxmlformats.org/officeDocument/2006/relationships" xmlns:v="urn:schemas-microsoft-com:vml" xmlns:w="http://schemas.openxmlformats.org/wordprocessingml/2006/main" xmlns:w10="urn:schemas-microsoft-com:office:word" xmlns:wp="http://schemas.openxmlformats.org/drawingml/2006/wordprocessingDrawing" xmlns:wps="http://schemas.microsoft.com/office/word/2010/wordprocessingShape" xmlns:wpg="http://schemas.microsoft.com/office/word/2010/wordprocessingGroup" xmlns:mc="http://schemas.openxmlformats.org/markup-compatibility/2006" xmlns:wp14="http://schemas.microsoft.com/office/word/2010/wordprocessingDrawing" xmlns:w14="http://schemas.microsoft.com/office/word/2010/wordml" mc:Ignorable="w14 wp14">
   <w:body>
     <w:p>
       <w:pPr>
+        <w:pStyle w:val="Normal"/>
         <w:jc w:val="center"/>
         <w:rPr>
           <w:rFonts w:ascii="Terminator Real NFI" w:hAnsi="Terminator Real NFI"/>
           <w:sz w:val="32"/>
         </w:rPr>
       </w:pPr>
-      <w:proofErr w:type="spellStart"/>
       <w:r>
         <w:rPr>
           <w:rFonts w:ascii="Terminator Real NFI" w:hAnsi="Terminator Real NFI"/>
           <w:sz w:val="32"/>
         </w:rPr>
-        <w:t>COUlthardyne</w:t>
-      </w:r>
-      <w:proofErr w:type="spellEnd"/>
-      <w:r>
-        <w:rPr>
-          <w:rFonts w:ascii="Terminator Real NFI" w:hAnsi="Terminator Real NFI"/>
-          <w:sz w:val="32"/>
-        </w:rPr>
-        <w:t xml:space="preserve"> systems</w:t>
-      </w:r>
-    </w:p>
-    <w:p>
-      <w:pPr>
+        <w:t>COUlthardyne systems</w:t>
+      </w:r>
+    </w:p>
+    <w:p>
+      <w:pPr>
+        <w:pStyle w:val="Normal"/>
         <w:jc w:val="center"/>
         <w:rPr>
           <w:rFonts w:ascii="Terminator Real NFI" w:hAnsi="Terminator Real NFI"/>
           <w:sz w:val="20"/>
         </w:rPr>
       </w:pPr>
-    </w:p>
-    <w:p>
-      <w:pPr>
+      <w:r>
+        <w:rPr>
+          <w:rFonts w:ascii="Terminator Real NFI" w:hAnsi="Terminator Real NFI"/>
+          <w:sz w:val="20"/>
+        </w:rPr>
+      </w:r>
+    </w:p>
+    <w:p>
+      <w:pPr>
+        <w:pStyle w:val="Normal"/>
         <w:jc w:val="center"/>
         <w:rPr>
           <w:rFonts w:ascii="Terminator Real NFI" w:hAnsi="Terminator Real NFI"/>
@@ -49,51 +49,34 @@
           <w:rFonts w:ascii="Terminator Real NFI" w:hAnsi="Terminator Real NFI"/>
           <w:sz w:val="20"/>
         </w:rPr>
-        <w:t xml:space="preserve">Proudly </w:t>
-      </w:r>
-      <w:r>
-        <w:rPr>
-          <w:rFonts w:ascii="Terminator Real NFI" w:hAnsi="Terminator Real NFI"/>
-          <w:sz w:val="20"/>
-        </w:rPr>
-        <w:t>introduces</w:t>
-      </w:r>
-      <w:r>
-        <w:rPr>
-          <w:rFonts w:ascii="Terminator Real NFI" w:hAnsi="Terminator Real NFI"/>
-          <w:sz w:val="20"/>
-        </w:rPr>
-        <w:t>:</w:t>
-      </w:r>
-    </w:p>
-    <w:p>
-      <w:pPr>
+        <w:t>Proudly introduces:</w:t>
+      </w:r>
+    </w:p>
+    <w:p>
+      <w:pPr>
+        <w:pStyle w:val="Normal"/>
         <w:jc w:val="center"/>
         <w:rPr>
           <w:rFonts w:ascii="Terminator Real NFI" w:hAnsi="Terminator Real NFI"/>
         </w:rPr>
       </w:pPr>
       <w:r>
-        <w:rPr>
-          <w:noProof/>
-          <w:lang w:bidi="ar-SA"/>
-        </w:rPr>
+        <w:rPr/>
         <mc:AlternateContent>
           <mc:Choice Requires="wps">
             <w:drawing>
               <wp:inline distT="0" distB="0" distL="0" distR="0">
-                <wp:extent cx="5486400" cy="1129665"/>
-                <wp:effectExtent l="0" t="0" r="0" b="8255"/>
-                <wp:docPr id="2" name="Text Box 2"/>
-                <wp:cNvGraphicFramePr/>
+                <wp:extent cx="5487035" cy="1066165"/>
+                <wp:effectExtent l="0" t="0" r="0" b="0"/>
+                <wp:docPr id="1" name=""/>
                 <a:graphic xmlns:a="http://schemas.openxmlformats.org/drawingml/2006/main">
                   <a:graphicData uri="http://schemas.microsoft.com/office/word/2010/wordprocessingShape">
                     <wps:wsp>
-                      <wps:cNvSpPr txBox="1"/>
+                      <wps:cNvSpPr/>
                       <wps:spPr>
                         <a:xfrm>
                           <a:off x="0" y="0"/>
-                          <a:ext cx="5486400" cy="1129665"/>
+                          <a:ext cx="5486400" cy="1065600"/>
                         </a:xfrm>
                         <a:prstGeom prst="rect">
                           <a:avLst/>
@@ -102,16 +85,28 @@
                         <a:ln>
                           <a:noFill/>
                         </a:ln>
-                        <a:effectLst/>
                       </wps:spPr>
+                      <wps:style>
+                        <a:lnRef idx="0"/>
+                        <a:fillRef idx="0"/>
+                        <a:effectRef idx="0"/>
+                        <a:fontRef idx="minor"/>
+                      </wps:style>
                       <wps:txbx>
                         <w:txbxContent>
                           <w:p>
                             <w:pPr>
+                              <w:pStyle w:val="FrameContents"/>
                               <w:jc w:val="center"/>
+                              <w:rPr>
+                                <w:color w:val="CC0000"/>
+                              </w:rPr>
+                            </w:pPr>
+                            <w:r>
                               <w:rPr>
                                 <w:rFonts w:ascii="Terminator Real NFI" w:hAnsi="Terminator Real NFI"/>
                                 <w:b/>
+                                <w:color w:val="CC0000"/>
                                 <w:sz w:val="72"/>
                                 <w:szCs w:val="72"/>
                                 <w14:shadow w14:blurRad="50800" w14:dist="39001" w14:dir="5460000" w14:sx="100000" w14:sy="100000" w14:kx="0" w14:ky="0" w14:algn="tl">
@@ -160,120 +155,13 @@
                                   </w14:contourClr>
                                 </w14:props3d>
                               </w:rPr>
-                            </w:pPr>
-                            <w:r>
-                              <w:rPr>
-                                <w:rFonts w:ascii="Terminator Real NFI" w:hAnsi="Terminator Real NFI"/>
-                                <w:b/>
-                                <w:sz w:val="72"/>
-                                <w:szCs w:val="72"/>
-                                <w14:shadow w14:blurRad="50800" w14:dist="39001" w14:dir="5460000" w14:sx="100000" w14:sy="100000" w14:kx="0" w14:ky="0" w14:algn="tl">
-                                  <w14:srgbClr w14:val="000000">
-                                    <w14:alpha w14:val="62000"/>
-                                  </w14:srgbClr>
-                                </w14:shadow>
-                                <w14:textOutline w14:w="11430" w14:cap="flat" w14:cmpd="sng" w14:algn="ctr">
-                                  <w14:noFill/>
-                                  <w14:prstDash w14:val="solid"/>
-                                  <w14:round/>
-                                </w14:textOutline>
-                                <w14:textFill>
-                                  <w14:gradFill>
-                                    <w14:gsLst>
-                                      <w14:gs w14:pos="0">
-                                        <w14:schemeClr w14:val="accent2">
-                                          <w14:tint w14:val="70000"/>
-                                          <w14:satMod w14:val="245000"/>
-                                        </w14:schemeClr>
-                                      </w14:gs>
-                                      <w14:gs w14:pos="75000">
-                                        <w14:schemeClr w14:val="accent2">
-                                          <w14:tint w14:val="90000"/>
-                                          <w14:shade w14:val="60000"/>
-                                          <w14:satMod w14:val="240000"/>
-                                        </w14:schemeClr>
-                                      </w14:gs>
-                                      <w14:gs w14:pos="100000">
-                                        <w14:schemeClr w14:val="accent2">
-                                          <w14:tint w14:val="100000"/>
-                                          <w14:shade w14:val="50000"/>
-                                          <w14:satMod w14:val="240000"/>
-                                        </w14:schemeClr>
-                                      </w14:gs>
-                                    </w14:gsLst>
-                                    <w14:lin w14:ang="5400000" w14:scaled="0"/>
-                                  </w14:gradFill>
-                                </w14:textFill>
-                                <w14:props3d w14:extrusionH="25400" w14:contourW="8890" w14:prstMaterial="warmMatte">
-                                  <w14:bevelT w14:w="38100" w14:h="31750" w14:prst="circle"/>
-                                  <w14:contourClr>
-                                    <w14:schemeClr w14:val="accent2">
-                                      <w14:shade w14:val="75000"/>
-                                    </w14:schemeClr>
-                                  </w14:contourClr>
-                                </w14:props3d>
-                              </w:rPr>
-                              <w:t xml:space="preserve">THE </w:t>
-                            </w:r>
-                            <w:proofErr w:type="spellStart"/>
-                            <w:r>
-                              <w:rPr>
-                                <w:rFonts w:ascii="Terminator Real NFI" w:hAnsi="Terminator Real NFI"/>
-                                <w:b/>
-                                <w:sz w:val="72"/>
-                                <w:szCs w:val="72"/>
-                                <w14:shadow w14:blurRad="50800" w14:dist="39001" w14:dir="5460000" w14:sx="100000" w14:sy="100000" w14:kx="0" w14:ky="0" w14:algn="tl">
-                                  <w14:srgbClr w14:val="000000">
-                                    <w14:alpha w14:val="62000"/>
-                                  </w14:srgbClr>
-                                </w14:shadow>
-                                <w14:textOutline w14:w="11430" w14:cap="flat" w14:cmpd="sng" w14:algn="ctr">
-                                  <w14:noFill/>
-                                  <w14:prstDash w14:val="solid"/>
-                                  <w14:round/>
-                                </w14:textOutline>
-                                <w14:textFill>
-                                  <w14:gradFill>
-                                    <w14:gsLst>
-                                      <w14:gs w14:pos="0">
-                                        <w14:schemeClr w14:val="accent2">
-                                          <w14:tint w14:val="70000"/>
-                                          <w14:satMod w14:val="245000"/>
-                                        </w14:schemeClr>
-                                      </w14:gs>
-                                      <w14:gs w14:pos="75000">
-                                        <w14:schemeClr w14:val="accent2">
-                                          <w14:tint w14:val="90000"/>
-                                          <w14:shade w14:val="60000"/>
-                                          <w14:satMod w14:val="240000"/>
-                                        </w14:schemeClr>
-                                      </w14:gs>
-                                      <w14:gs w14:pos="100000">
-                                        <w14:schemeClr w14:val="accent2">
-                                          <w14:tint w14:val="100000"/>
-                                          <w14:shade w14:val="50000"/>
-                                          <w14:satMod w14:val="240000"/>
-                                        </w14:schemeClr>
-                                      </w14:gs>
-                                    </w14:gsLst>
-                                    <w14:lin w14:ang="5400000" w14:scaled="0"/>
-                                  </w14:gradFill>
-                                </w14:textFill>
-                                <w14:props3d w14:extrusionH="25400" w14:contourW="8890" w14:prstMaterial="warmMatte">
-                                  <w14:bevelT w14:w="38100" w14:h="31750" w14:prst="circle"/>
-                                  <w14:contourClr>
-                                    <w14:schemeClr w14:val="accent2">
-                                      <w14:shade w14:val="75000"/>
-                                    </w14:schemeClr>
-                                  </w14:contourClr>
-                                </w14:props3d>
-                              </w:rPr>
-                              <w:t>catinator</w:t>
+                              <w:t>THE catinator</w:t>
                             </w:r>
                             <w:r>
                               <w:rPr>
                                 <w:rFonts w:ascii="Terminator Real NFI" w:hAnsi="Terminator Real NFI"/>
                                 <w:b/>
+                                <w:color w:val="CC0000"/>
                                 <w:sz w:val="18"/>
                                 <w:szCs w:val="72"/>
                                 <w14:shadow w14:blurRad="50800" w14:dist="39001" w14:dir="5460000" w14:sx="100000" w14:sy="100000" w14:kx="0" w14:ky="0" w14:algn="tl">
@@ -324,29 +212,12 @@
                               </w:rPr>
                               <w:t>TM</w:t>
                             </w:r>
-                            <w:proofErr w:type="spellEnd"/>
                           </w:p>
                         </w:txbxContent>
                       </wps:txbx>
-                      <wps:bodyPr rot="0" spcFirstLastPara="0" vertOverflow="overflow" horzOverflow="overflow" vert="horz" wrap="none" lIns="91440" tIns="45720" rIns="91440" bIns="45720" numCol="1" spcCol="0" rtlCol="0" fromWordArt="0" anchor="t" anchorCtr="0" forceAA="0" compatLnSpc="1">
-                        <a:prstTxWarp prst="textNoShape">
-                          <a:avLst/>
-                        </a:prstTxWarp>
+                      <wps:bodyPr>
+                        <a:prstTxWarp prst="textNoShape"/>
                         <a:spAutoFit/>
-                        <a:scene3d>
-                          <a:camera prst="orthographicFront"/>
-                          <a:lightRig rig="flat" dir="tl">
-                            <a:rot lat="0" lon="0" rev="6600000"/>
-                          </a:lightRig>
-                        </a:scene3d>
-                        <a:sp3d extrusionH="25400" contourW="8890">
-                          <a:bevelT w="38100" h="31750"/>
-                          <a:contourClr>
-                            <a:schemeClr val="accent2">
-                              <a:shade val="75000"/>
-                            </a:schemeClr>
-                          </a:contourClr>
-                        </a:sp3d>
                       </wps:bodyPr>
                     </wps:wsp>
                   </a:graphicData>
@@ -356,19 +227,25 @@
           </mc:Choice>
           <mc:Fallback>
             <w:pict>
-              <v:shapetype id="_x0000_t202" coordsize="21600,21600" o:spt="202" path="m,l,21600r21600,l21600,xe">
-                <v:stroke joinstyle="miter"/>
-                <v:path gradientshapeok="t" o:connecttype="rect"/>
-              </v:shapetype>
-              <v:shape id="Text Box 2" o:spid="_x0000_s1026" type="#_x0000_t202" style="width:6in;height:88.95pt;visibility:visible;mso-wrap-style:none;mso-left-percent:-10001;mso-top-percent:-10001;mso-position-horizontal:absolute;mso-position-horizontal-relative:char;mso-position-vertical:absolute;mso-position-vertical-relative:line;mso-left-percent:-10001;mso-top-percent:-10001;v-text-anchor:top" o:gfxdata="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" filled="f" stroked="f">
-                <v:textbox style="mso-fit-shape-to-text:t">
+              <v:rect id="shape_0" stroked="f" style="position:absolute;margin-left:0pt;margin-top:0pt;width:431.95pt;height:83.85pt">
+                <w10:wrap type="square"/>
+                <v:fill o:detectmouseclick="t" on="false"/>
+                <v:stroke color="#3465a4" joinstyle="round" endcap="flat"/>
+                <v:textbox>
                   <w:txbxContent>
                     <w:p>
                       <w:pPr>
+                        <w:pStyle w:val="FrameContents"/>
                         <w:jc w:val="center"/>
+                        <w:rPr>
+                          <w:color w:val="CC0000"/>
+                        </w:rPr>
+                      </w:pPr>
+                      <w:r>
                         <w:rPr>
                           <w:rFonts w:ascii="Terminator Real NFI" w:hAnsi="Terminator Real NFI"/>
                           <w:b/>
+                          <w:color w:val="CC0000"/>
                           <w:sz w:val="72"/>
                           <w:szCs w:val="72"/>
                           <w14:shadow w14:blurRad="50800" w14:dist="39001" w14:dir="5460000" w14:sx="100000" w14:sy="100000" w14:kx="0" w14:ky="0" w14:algn="tl">
@@ -417,120 +294,13 @@
                             </w14:contourClr>
                           </w14:props3d>
                         </w:rPr>
-                      </w:pPr>
-                      <w:r>
-                        <w:rPr>
-                          <w:rFonts w:ascii="Terminator Real NFI" w:hAnsi="Terminator Real NFI"/>
-                          <w:b/>
-                          <w:sz w:val="72"/>
-                          <w:szCs w:val="72"/>
-                          <w14:shadow w14:blurRad="50800" w14:dist="39001" w14:dir="5460000" w14:sx="100000" w14:sy="100000" w14:kx="0" w14:ky="0" w14:algn="tl">
-                            <w14:srgbClr w14:val="000000">
-                              <w14:alpha w14:val="62000"/>
-                            </w14:srgbClr>
-                          </w14:shadow>
-                          <w14:textOutline w14:w="11430" w14:cap="flat" w14:cmpd="sng" w14:algn="ctr">
-                            <w14:noFill/>
-                            <w14:prstDash w14:val="solid"/>
-                            <w14:round/>
-                          </w14:textOutline>
-                          <w14:textFill>
-                            <w14:gradFill>
-                              <w14:gsLst>
-                                <w14:gs w14:pos="0">
-                                  <w14:schemeClr w14:val="accent2">
-                                    <w14:tint w14:val="70000"/>
-                                    <w14:satMod w14:val="245000"/>
-                                  </w14:schemeClr>
-                                </w14:gs>
-                                <w14:gs w14:pos="75000">
-                                  <w14:schemeClr w14:val="accent2">
-                                    <w14:tint w14:val="90000"/>
-                                    <w14:shade w14:val="60000"/>
-                                    <w14:satMod w14:val="240000"/>
-                                  </w14:schemeClr>
-                                </w14:gs>
-                                <w14:gs w14:pos="100000">
-                                  <w14:schemeClr w14:val="accent2">
-                                    <w14:tint w14:val="100000"/>
-                                    <w14:shade w14:val="50000"/>
-                                    <w14:satMod w14:val="240000"/>
-                                  </w14:schemeClr>
-                                </w14:gs>
-                              </w14:gsLst>
-                              <w14:lin w14:ang="5400000" w14:scaled="0"/>
-                            </w14:gradFill>
-                          </w14:textFill>
-                          <w14:props3d w14:extrusionH="25400" w14:contourW="8890" w14:prstMaterial="warmMatte">
-                            <w14:bevelT w14:w="38100" w14:h="31750" w14:prst="circle"/>
-                            <w14:contourClr>
-                              <w14:schemeClr w14:val="accent2">
-                                <w14:shade w14:val="75000"/>
-                              </w14:schemeClr>
-                            </w14:contourClr>
-                          </w14:props3d>
-                        </w:rPr>
-                        <w:t xml:space="preserve">THE </w:t>
-                      </w:r>
-                      <w:proofErr w:type="spellStart"/>
-                      <w:r>
-                        <w:rPr>
-                          <w:rFonts w:ascii="Terminator Real NFI" w:hAnsi="Terminator Real NFI"/>
-                          <w:b/>
-                          <w:sz w:val="72"/>
-                          <w:szCs w:val="72"/>
-                          <w14:shadow w14:blurRad="50800" w14:dist="39001" w14:dir="5460000" w14:sx="100000" w14:sy="100000" w14:kx="0" w14:ky="0" w14:algn="tl">
-                            <w14:srgbClr w14:val="000000">
-                              <w14:alpha w14:val="62000"/>
-                            </w14:srgbClr>
-                          </w14:shadow>
-                          <w14:textOutline w14:w="11430" w14:cap="flat" w14:cmpd="sng" w14:algn="ctr">
-                            <w14:noFill/>
-                            <w14:prstDash w14:val="solid"/>
-                            <w14:round/>
-                          </w14:textOutline>
-                          <w14:textFill>
-                            <w14:gradFill>
-                              <w14:gsLst>
-                                <w14:gs w14:pos="0">
-                                  <w14:schemeClr w14:val="accent2">
-                                    <w14:tint w14:val="70000"/>
-                                    <w14:satMod w14:val="245000"/>
-                                  </w14:schemeClr>
-                                </w14:gs>
-                                <w14:gs w14:pos="75000">
-                                  <w14:schemeClr w14:val="accent2">
-                                    <w14:tint w14:val="90000"/>
-                                    <w14:shade w14:val="60000"/>
-                                    <w14:satMod w14:val="240000"/>
-                                  </w14:schemeClr>
-                                </w14:gs>
-                                <w14:gs w14:pos="100000">
-                                  <w14:schemeClr w14:val="accent2">
-                                    <w14:tint w14:val="100000"/>
-                                    <w14:shade w14:val="50000"/>
-                                    <w14:satMod w14:val="240000"/>
-                                  </w14:schemeClr>
-                                </w14:gs>
-                              </w14:gsLst>
-                              <w14:lin w14:ang="5400000" w14:scaled="0"/>
-                            </w14:gradFill>
-                          </w14:textFill>
-                          <w14:props3d w14:extrusionH="25400" w14:contourW="8890" w14:prstMaterial="warmMatte">
-                            <w14:bevelT w14:w="38100" w14:h="31750" w14:prst="circle"/>
-                            <w14:contourClr>
-                              <w14:schemeClr w14:val="accent2">
-                                <w14:shade w14:val="75000"/>
-                              </w14:schemeClr>
-                            </w14:contourClr>
-                          </w14:props3d>
-                        </w:rPr>
-                        <w:t>catinator</w:t>
+                        <w:t>THE catinator</w:t>
                       </w:r>
                       <w:r>
                         <w:rPr>
                           <w:rFonts w:ascii="Terminator Real NFI" w:hAnsi="Terminator Real NFI"/>
                           <w:b/>
+                          <w:color w:val="CC0000"/>
                           <w:sz w:val="18"/>
                           <w:szCs w:val="72"/>
                           <w14:shadow w14:blurRad="50800" w14:dist="39001" w14:dir="5460000" w14:sx="100000" w14:sy="100000" w14:kx="0" w14:ky="0" w14:algn="tl">
@@ -581,12 +351,10 @@
                         </w:rPr>
                         <w:t>TM</w:t>
                       </w:r>
-                      <w:proofErr w:type="spellEnd"/>
                     </w:p>
                   </w:txbxContent>
                 </v:textbox>
-                <w10:anchorlock/>
-              </v:shape>
+              </v:rect>
             </w:pict>
           </mc:Fallback>
         </mc:AlternateContent>
@@ -594,15 +362,23 @@
     </w:p>
     <w:p>
       <w:pPr>
+        <w:pStyle w:val="Normal"/>
         <w:jc w:val="center"/>
         <w:rPr>
           <w:rFonts w:ascii="Terminator Real NFI" w:hAnsi="Terminator Real NFI"/>
           <w:sz w:val="32"/>
         </w:rPr>
       </w:pPr>
-    </w:p>
-    <w:p>
-      <w:pPr>
+      <w:r>
+        <w:rPr>
+          <w:rFonts w:ascii="Terminator Real NFI" w:hAnsi="Terminator Real NFI"/>
+          <w:sz w:val="32"/>
+        </w:rPr>
+      </w:r>
+    </w:p>
+    <w:p>
+      <w:pPr>
+        <w:pStyle w:val="Normal"/>
         <w:jc w:val="center"/>
         <w:rPr>
           <w:rFonts w:ascii="Terminator Real NFI" w:hAnsi="Terminator Real NFI"/>
@@ -627,113 +403,64 @@
           <w:rFonts w:ascii="Terminator Real NFI" w:hAnsi="Terminator Real NFI"/>
           <w:sz w:val="32"/>
         </w:rPr>
-        <w:t xml:space="preserve">s first </w:t>
-      </w:r>
-      <w:r>
+        <w:t>s first cybernetic Animal trap</w:t>
+      </w:r>
+    </w:p>
+    <w:p>
+      <w:pPr>
+        <w:pStyle w:val="Normal"/>
+        <w:jc w:val="center"/>
+        <w:rPr>
+          <w:rFonts w:ascii="Terminator Real NFI" w:hAnsi="Terminator Real NFI"/>
+        </w:rPr>
+      </w:pPr>
+      <w:r>
+        <w:rPr>
+          <w:rFonts w:ascii="Terminator Real NFI" w:hAnsi="Terminator Real NFI"/>
+        </w:rPr>
+      </w:r>
+    </w:p>
+    <w:p>
+      <w:pPr>
+        <w:pStyle w:val="Normal"/>
         <w:rPr>
           <w:rFonts w:ascii="Terminator Real NFI" w:hAnsi="Terminator Real NFI"/>
           <w:sz w:val="32"/>
         </w:rPr>
-        <w:t>cybernetic</w:t>
-      </w:r>
+      </w:pPr>
       <w:r>
         <w:rPr>
           <w:rFonts w:ascii="Terminator Real NFI" w:hAnsi="Terminator Real NFI"/>
           <w:sz w:val="32"/>
         </w:rPr>
-        <w:t xml:space="preserve"> </w:t>
-      </w:r>
-      <w:r>
+        <w:t>Series:</w:t>
+        <w:tab/>
+        <w:tab/>
+        <w:t>100</w:t>
+      </w:r>
+    </w:p>
+    <w:p>
+      <w:pPr>
+        <w:pStyle w:val="Normal"/>
         <w:rPr>
           <w:rFonts w:ascii="Terminator Real NFI" w:hAnsi="Terminator Real NFI"/>
           <w:sz w:val="32"/>
         </w:rPr>
-        <w:t>Animal</w:t>
-      </w:r>
+      </w:pPr>
       <w:r>
         <w:rPr>
           <w:rFonts w:ascii="Terminator Real NFI" w:hAnsi="Terminator Real NFI"/>
           <w:sz w:val="32"/>
         </w:rPr>
-        <w:t xml:space="preserve"> trap</w:t>
-      </w:r>
-    </w:p>
-    <w:p>
-      <w:pPr>
-        <w:jc w:val="center"/>
-        <w:rPr>
-          <w:rFonts w:ascii="Terminator Real NFI" w:hAnsi="Terminator Real NFI"/>
-        </w:rPr>
-      </w:pPr>
-    </w:p>
-    <w:p>
-      <w:pPr>
-        <w:rPr>
-          <w:rFonts w:ascii="Terminator Real NFI" w:hAnsi="Terminator Real NFI"/>
-          <w:sz w:val="32"/>
-        </w:rPr>
-      </w:pPr>
-      <w:r>
-        <w:rPr>
-          <w:rFonts w:ascii="Terminator Real NFI" w:hAnsi="Terminator Real NFI"/>
-          <w:sz w:val="32"/>
-        </w:rPr>
-        <w:t>Series:</w:t>
-      </w:r>
-      <w:r>
-        <w:rPr>
-          <w:rFonts w:ascii="Terminator Real NFI" w:hAnsi="Terminator Real NFI"/>
-          <w:sz w:val="32"/>
-        </w:rPr>
+        <w:t>Model:</w:t>
         <w:tab/>
-      </w:r>
-      <w:r>
-        <w:rPr>
-          <w:rFonts w:ascii="Terminator Real NFI" w:hAnsi="Terminator Real NFI"/>
-          <w:sz w:val="32"/>
-        </w:rPr>
-        <w:tab/>
-      </w:r>
-      <w:r>
-        <w:rPr>
-          <w:rFonts w:ascii="Terminator Real NFI" w:hAnsi="Terminator Real NFI"/>
-          <w:sz w:val="32"/>
-        </w:rPr>
-        <w:t>100</w:t>
-      </w:r>
-    </w:p>
-    <w:p>
-      <w:pPr>
-        <w:rPr>
-          <w:rFonts w:ascii="Terminator Real NFI" w:hAnsi="Terminator Real NFI"/>
-          <w:sz w:val="32"/>
-        </w:rPr>
-      </w:pPr>
-      <w:r>
-        <w:rPr>
-          <w:rFonts w:ascii="Terminator Real NFI" w:hAnsi="Terminator Real NFI"/>
-          <w:sz w:val="32"/>
-        </w:rPr>
-        <w:t>Model:</w:t>
-      </w:r>
-      <w:r>
-        <w:rPr>
-          <w:rFonts w:ascii="Terminator Real NFI" w:hAnsi="Terminator Real NFI"/>
-          <w:sz w:val="32"/>
-        </w:rPr>
-        <w:tab/>
-      </w:r>
-      <w:r>
-        <w:rPr>
-          <w:rFonts w:ascii="Terminator Real NFI" w:hAnsi="Terminator Real NFI"/>
-          <w:sz w:val="32"/>
-        </w:rPr>
         <w:tab/>
         <w:t>101</w:t>
       </w:r>
     </w:p>
     <w:p>
       <w:pPr>
+        <w:pStyle w:val="Normal"/>
         <w:rPr>
           <w:rFonts w:ascii="Terminator Real NFI" w:hAnsi="Terminator Real NFI"/>
           <w:sz w:val="32"/>
@@ -745,31 +472,34 @@
           <w:sz w:val="32"/>
         </w:rPr>
         <w:t>Serial #:</w:t>
-      </w:r>
-      <w:r>
-        <w:rPr>
-          <w:rFonts w:ascii="Terminator Real NFI" w:hAnsi="Terminator Real NFI"/>
-          <w:sz w:val="32"/>
-        </w:rPr>
         <w:tab/>
         <w:t>000000000x</w:t>
       </w:r>
     </w:p>
     <w:p>
       <w:pPr>
-        <w:rPr>
-          <w:rFonts w:ascii="Terminator Real NFI" w:hAnsi="Terminator Real NFI"/>
-        </w:rPr>
-      </w:pPr>
-    </w:p>
-    <w:p>
-      <w:pPr>
+        <w:pStyle w:val="Normal"/>
+        <w:rPr>
+          <w:rFonts w:ascii="Terminator Real NFI" w:hAnsi="Terminator Real NFI"/>
+        </w:rPr>
+      </w:pPr>
+      <w:r>
+        <w:rPr>
+          <w:rFonts w:ascii="Terminator Real NFI" w:hAnsi="Terminator Real NFI"/>
+        </w:rPr>
+      </w:r>
+    </w:p>
+    <w:p>
+      <w:pPr>
+        <w:pStyle w:val="Normal"/>
         <w:rPr>
           <w:rFonts w:ascii="Terminator Real NFI" w:hAnsi="Terminator Real NFI"/>
           <w:sz w:val="28"/>
           <w:u w:val="single"/>
         </w:rPr>
       </w:pPr>
+      <w:bookmarkStart w:id="0" w:name="_GoBack"/>
+      <w:bookmarkEnd w:id="0"/>
       <w:r>
         <w:rPr>
           <w:rFonts w:ascii="Terminator Real NFI" w:hAnsi="Terminator Real NFI"/>
@@ -778,163 +508,52 @@
         </w:rPr>
         <w:t>General description:</w:t>
       </w:r>
-      <w:bookmarkStart w:id="0" w:name="_GoBack"/>
-      <w:bookmarkEnd w:id="0"/>
-    </w:p>
-    <w:p>
-      <w:pPr>
-        <w:ind w:left="720"/>
-        <w:rPr>
-          <w:rFonts w:ascii="Terminator Real NFI" w:hAnsi="Terminator Real NFI"/>
-        </w:rPr>
-      </w:pPr>
-      <w:proofErr w:type="gramStart"/>
-      <w:r>
-        <w:rPr>
-          <w:rFonts w:ascii="Terminator Real NFI" w:hAnsi="Terminator Real NFI"/>
-        </w:rPr>
-        <w:t>infiltration</w:t>
-      </w:r>
-      <w:proofErr w:type="gramEnd"/>
-      <w:r>
-        <w:rPr>
-          <w:rFonts w:ascii="Terminator Real NFI" w:hAnsi="Terminator Real NFI"/>
-        </w:rPr>
-        <w:t xml:space="preserve"> unit: part plant</w:t>
-      </w:r>
-      <w:r>
-        <w:rPr>
-          <w:rFonts w:ascii="Terminator Real NFI" w:hAnsi="Terminator Real NFI"/>
-        </w:rPr>
-        <w:t>, p</w:t>
-      </w:r>
-      <w:r>
-        <w:rPr>
-          <w:rFonts w:ascii="Terminator Real NFI" w:hAnsi="Terminator Real NFI"/>
-        </w:rPr>
-        <w:t xml:space="preserve">art machine. </w:t>
-      </w:r>
-      <w:proofErr w:type="spellStart"/>
-      <w:proofErr w:type="gramStart"/>
-      <w:r>
-        <w:rPr>
-          <w:rFonts w:ascii="Terminator Real NFI" w:hAnsi="Terminator Real NFI"/>
-        </w:rPr>
-        <w:t>hyperalloy</w:t>
-      </w:r>
-      <w:proofErr w:type="spellEnd"/>
-      <w:proofErr w:type="gramEnd"/>
+    </w:p>
+    <w:p>
+      <w:pPr>
+        <w:pStyle w:val="Normal"/>
+        <w:ind w:left="720" w:hanging="0"/>
+        <w:rPr>
+          <w:rFonts w:ascii="Terminator Real NFI" w:hAnsi="Terminator Real NFI"/>
+        </w:rPr>
+      </w:pPr>
+      <w:r>
+        <w:rPr>
+          <w:rFonts w:ascii="Terminator Real NFI" w:hAnsi="Terminator Real NFI"/>
+        </w:rPr>
+        <w:t>infiltration unit: part plant, part machine. hyperalloy Trapping chassis, microprocessor-controlled.  Fully armored; very tough.  But outside, living plant tissue: leaves, branches, wood...</w:t>
+      </w:r>
+    </w:p>
+    <w:p>
+      <w:pPr>
+        <w:pStyle w:val="Normal"/>
+        <w:rPr>
+          <w:rFonts w:ascii="Terminator Real NFI" w:hAnsi="Terminator Real NFI"/>
+        </w:rPr>
+      </w:pPr>
       <w:r>
         <w:rPr>
           <w:rFonts w:ascii="Terminator Real NFI" w:hAnsi="Terminator Real NFI"/>
         </w:rPr>
         <w:t xml:space="preserve"> </w:t>
       </w:r>
-      <w:r>
-        <w:rPr>
-          <w:rFonts w:ascii="Terminator Real NFI" w:hAnsi="Terminator Real NFI"/>
-        </w:rPr>
-        <w:t>Trapping</w:t>
-      </w:r>
-      <w:r>
-        <w:rPr>
-          <w:rFonts w:ascii="Terminator Real NFI" w:hAnsi="Terminator Real NFI"/>
-        </w:rPr>
-        <w:t xml:space="preserve"> chassis, microprocessor-controlled. </w:t>
-      </w:r>
-      <w:r>
-        <w:rPr>
-          <w:rFonts w:ascii="Terminator Real NFI" w:hAnsi="Terminator Real NFI"/>
-        </w:rPr>
-        <w:t xml:space="preserve"> </w:t>
-      </w:r>
-      <w:r>
-        <w:rPr>
-          <w:rFonts w:ascii="Terminator Real NFI" w:hAnsi="Terminator Real NFI"/>
-        </w:rPr>
-        <w:t xml:space="preserve">Fully armored; very tough. </w:t>
-      </w:r>
-      <w:r>
-        <w:rPr>
-          <w:rFonts w:ascii="Terminator Real NFI" w:hAnsi="Terminator Real NFI"/>
-        </w:rPr>
-        <w:t xml:space="preserve"> But outside, </w:t>
-      </w:r>
-      <w:r>
-        <w:rPr>
-          <w:rFonts w:ascii="Terminator Real NFI" w:hAnsi="Terminator Real NFI"/>
-        </w:rPr>
-        <w:t>living plant</w:t>
-      </w:r>
-      <w:r>
-        <w:rPr>
-          <w:rFonts w:ascii="Terminator Real NFI" w:hAnsi="Terminator Real NFI"/>
-        </w:rPr>
-        <w:t xml:space="preserve"> tissue: </w:t>
-      </w:r>
-      <w:r>
-        <w:rPr>
-          <w:rFonts w:ascii="Terminator Real NFI" w:hAnsi="Terminator Real NFI"/>
-        </w:rPr>
-        <w:t xml:space="preserve">leaves, </w:t>
-      </w:r>
-      <w:r>
-        <w:rPr>
-          <w:rFonts w:ascii="Terminator Real NFI" w:hAnsi="Terminator Real NFI"/>
-        </w:rPr>
-        <w:t xml:space="preserve">branches, </w:t>
-      </w:r>
-      <w:r>
-        <w:rPr>
-          <w:rFonts w:ascii="Terminator Real NFI" w:hAnsi="Terminator Real NFI"/>
-        </w:rPr>
-        <w:t>wood..</w:t>
-      </w:r>
-      <w:r>
-        <w:rPr>
-          <w:rFonts w:ascii="Terminator Real NFI" w:hAnsi="Terminator Real NFI"/>
-        </w:rPr>
-        <w:t>.</w:t>
-      </w:r>
-    </w:p>
-    <w:p>
-      <w:pPr>
-        <w:rPr>
-          <w:rFonts w:ascii="Terminator Real NFI" w:hAnsi="Terminator Real NFI"/>
-        </w:rPr>
-      </w:pPr>
-      <w:r>
-        <w:rPr>
-          <w:rFonts w:ascii="Terminator Real NFI" w:hAnsi="Terminator Real NFI"/>
-        </w:rPr>
-        <w:t xml:space="preserve"> </w:t>
-      </w:r>
-    </w:p>
-    <w:p>
-      <w:pPr>
+    </w:p>
+    <w:p>
+      <w:pPr>
+        <w:pStyle w:val="Normal"/>
         <w:rPr>
           <w:rFonts w:ascii="Terminator Real NFI" w:hAnsi="Terminator Real NFI"/>
           <w:sz w:val="28"/>
           <w:u w:val="single"/>
         </w:rPr>
       </w:pPr>
-      <w:proofErr w:type="gramStart"/>
       <w:r>
         <w:rPr>
           <w:rFonts w:ascii="Terminator Real NFI" w:hAnsi="Terminator Real NFI"/>
           <w:sz w:val="28"/>
           <w:u w:val="single"/>
         </w:rPr>
-        <w:t>facts/features</w:t>
-      </w:r>
-      <w:proofErr w:type="gramEnd"/>
-      <w:r>
-        <w:rPr>
-          <w:rFonts w:ascii="Terminator Real NFI" w:hAnsi="Terminator Real NFI"/>
-          <w:sz w:val="28"/>
-          <w:u w:val="single"/>
-        </w:rPr>
-        <w:t>:</w:t>
+        <w:t>facts/features:</w:t>
       </w:r>
     </w:p>
     <w:p>
@@ -952,13 +571,7 @@
         <w:rPr>
           <w:rFonts w:ascii="Terminator Real NFI" w:hAnsi="Terminator Real NFI"/>
         </w:rPr>
-        <w:t>1</w:t>
-      </w:r>
-      <w:r>
-        <w:rPr>
-          <w:rFonts w:ascii="Terminator Real NFI" w:hAnsi="Terminator Real NFI"/>
-        </w:rPr>
-        <w:t>.2GHz 64-bit quad-core ARMv8 CPU</w:t>
+        <w:t>1.2GHz 64-bit quad-core ARMv8 CPU</w:t>
       </w:r>
     </w:p>
     <w:p>
@@ -976,13 +589,7 @@
         <w:rPr>
           <w:rFonts w:ascii="Terminator Real NFI" w:hAnsi="Terminator Real NFI"/>
         </w:rPr>
-        <w:t>1GB RAM</w:t>
-      </w:r>
-      <w:r>
-        <w:rPr>
-          <w:rFonts w:ascii="Terminator Real NFI" w:hAnsi="Terminator Real NFI"/>
-        </w:rPr>
-        <w:t>/64gb hard disk</w:t>
+        <w:t>1GB RAM/64gb hard disk</w:t>
       </w:r>
     </w:p>
     <w:p>
@@ -1000,19 +607,7 @@
         <w:rPr>
           <w:rFonts w:ascii="Terminator Real NFI" w:hAnsi="Terminator Real NFI"/>
         </w:rPr>
-        <w:t>4 USB ports</w:t>
-      </w:r>
-      <w:r>
-        <w:rPr>
-          <w:rFonts w:ascii="Terminator Real NFI" w:hAnsi="Terminator Real NFI"/>
-        </w:rPr>
-        <w:t>/</w:t>
-      </w:r>
-      <w:r>
-        <w:rPr>
-          <w:rFonts w:ascii="Terminator Real NFI" w:hAnsi="Terminator Real NFI"/>
-        </w:rPr>
-        <w:t>40 GPIO pins (2 in use)</w:t>
+        <w:t>4 USB ports/40 GPIO pins (2 in use)</w:t>
       </w:r>
     </w:p>
     <w:p>
@@ -1030,31 +625,7 @@
         <w:rPr>
           <w:rFonts w:ascii="Terminator Real NFI" w:hAnsi="Terminator Real NFI"/>
         </w:rPr>
-        <w:t>Full HDMI port</w:t>
-      </w:r>
-      <w:r>
-        <w:rPr>
-          <w:rFonts w:ascii="Terminator Real NFI" w:hAnsi="Terminator Real NFI"/>
-        </w:rPr>
-        <w:t>/</w:t>
-      </w:r>
-      <w:r>
-        <w:rPr>
-          <w:rFonts w:ascii="Terminator Real NFI" w:hAnsi="Terminator Real NFI"/>
-        </w:rPr>
-        <w:t xml:space="preserve">Ethernet </w:t>
-      </w:r>
-      <w:r>
-        <w:rPr>
-          <w:rFonts w:ascii="Terminator Real NFI" w:hAnsi="Terminator Real NFI"/>
-        </w:rPr>
-        <w:t>Por</w:t>
-      </w:r>
-      <w:r>
-        <w:rPr>
-          <w:rFonts w:ascii="Terminator Real NFI" w:hAnsi="Terminator Real NFI"/>
-        </w:rPr>
-        <w:t>t</w:t>
+        <w:t>Full HDMI port/Ethernet Port</w:t>
       </w:r>
     </w:p>
     <w:p>
@@ -1090,13 +661,7 @@
         <w:rPr>
           <w:rFonts w:ascii="Terminator Real NFI" w:hAnsi="Terminator Real NFI"/>
         </w:rPr>
-        <w:t>webcam</w:t>
-      </w:r>
-      <w:r>
-        <w:rPr>
-          <w:rFonts w:ascii="Terminator Real NFI" w:hAnsi="Terminator Real NFI"/>
-        </w:rPr>
-        <w:t xml:space="preserve"> with real-time viewing</w:t>
+        <w:t>webcam with real-time viewing</w:t>
       </w:r>
     </w:p>
     <w:p>
@@ -1114,22 +679,8 @@
         <w:rPr>
           <w:rFonts w:ascii="Terminator Real NFI" w:hAnsi="Terminator Real NFI"/>
         </w:rPr>
-        <w:t>GSM/UMTS/HSPA+</w:t>
-      </w:r>
-      <w:r>
-        <w:rPr>
-          <w:rFonts w:ascii="Terminator Real NFI" w:hAnsi="Terminator Real NFI"/>
-        </w:rPr>
-        <w:t xml:space="preserve">850/1900/2100 </w:t>
-      </w:r>
-      <w:proofErr w:type="spellStart"/>
-      <w:r>
-        <w:rPr>
-          <w:rFonts w:ascii="Terminator Real NFI" w:hAnsi="Terminator Real NFI"/>
-        </w:rPr>
-        <w:t>Mhz</w:t>
-      </w:r>
-      <w:proofErr w:type="spellEnd"/>
+        <w:t>GSM/UMTS/HSPA+850/1900/2100 Mhz</w:t>
+      </w:r>
     </w:p>
     <w:p>
       <w:pPr>
@@ -1182,37 +733,10 @@
         <w:rPr>
           <w:rFonts w:ascii="Terminator Real NFI" w:hAnsi="Terminator Real NFI"/>
         </w:rPr>
-        <w:t>Battery ca[</w:t>
-      </w:r>
-      <w:proofErr w:type="spellStart"/>
-      <w:r>
-        <w:rPr>
-          <w:rFonts w:ascii="Terminator Real NFI" w:hAnsi="Terminator Real NFI"/>
-        </w:rPr>
-        <w:t>pacity</w:t>
-      </w:r>
-      <w:proofErr w:type="spellEnd"/>
-      <w:r>
-        <w:rPr>
-          <w:rFonts w:ascii="Terminator Real NFI" w:hAnsi="Terminator Real NFI"/>
-        </w:rPr>
-        <w:t xml:space="preserve">: </w:t>
-      </w:r>
-      <w:r>
-        <w:rPr>
-          <w:rFonts w:ascii="Terminator Real NFI" w:hAnsi="Terminator Real NFI"/>
-        </w:rPr>
+        <w:t xml:space="preserve">Battery ca[pacity: </w:t>
         <w:tab/>
-        <w:t xml:space="preserve">30000 </w:t>
-      </w:r>
-      <w:proofErr w:type="spellStart"/>
-      <w:r>
-        <w:rPr>
-          <w:rFonts w:ascii="Terminator Real NFI" w:hAnsi="Terminator Real NFI"/>
-        </w:rPr>
-        <w:t>mAH</w:t>
-      </w:r>
-      <w:proofErr w:type="spellEnd"/>
+        <w:t>30000 mAH</w:t>
+      </w:r>
     </w:p>
     <w:p>
       <w:pPr>
@@ -1230,11 +754,6 @@
           <w:rFonts w:ascii="Terminator Real NFI" w:hAnsi="Terminator Real NFI"/>
         </w:rPr>
         <w:t xml:space="preserve">Battery duration: </w:t>
-      </w:r>
-      <w:r>
-        <w:rPr>
-          <w:rFonts w:ascii="Terminator Real NFI" w:hAnsi="Terminator Real NFI"/>
-        </w:rPr>
         <w:tab/>
         <w:t>4 days</w:t>
       </w:r>
@@ -1268,43 +787,11 @@
           <w:rFonts w:ascii="Terminator Real NFI" w:hAnsi="Terminator Real NFI"/>
         </w:rPr>
       </w:pPr>
-      <w:proofErr w:type="spellStart"/>
-      <w:r>
-        <w:rPr>
-          <w:rFonts w:ascii="Terminator Real NFI" w:hAnsi="Terminator Real NFI"/>
-        </w:rPr>
-        <w:t>Sms</w:t>
-      </w:r>
-      <w:proofErr w:type="spellEnd"/>
-      <w:r>
-        <w:rPr>
-          <w:rFonts w:ascii="Terminator Real NFI" w:hAnsi="Terminator Real NFI"/>
-        </w:rPr>
-        <w:t>/</w:t>
-      </w:r>
-      <w:r>
-        <w:rPr>
-          <w:rFonts w:ascii="Terminator Real NFI" w:hAnsi="Terminator Real NFI"/>
-        </w:rPr>
-        <w:t xml:space="preserve">Plain </w:t>
-      </w:r>
-      <w:r>
-        <w:rPr>
-          <w:rFonts w:ascii="Terminator Real NFI" w:hAnsi="Terminator Real NFI"/>
-        </w:rPr>
-        <w:t xml:space="preserve">text </w:t>
-      </w:r>
-      <w:r>
-        <w:rPr>
-          <w:rFonts w:ascii="Terminator Real NFI" w:hAnsi="Terminator Real NFI"/>
-        </w:rPr>
-        <w:t>email</w:t>
-      </w:r>
-      <w:r>
-        <w:rPr>
-          <w:rFonts w:ascii="Terminator Real NFI" w:hAnsi="Terminator Real NFI"/>
-        </w:rPr>
-        <w:t>/html email</w:t>
+      <w:r>
+        <w:rPr>
+          <w:rFonts w:ascii="Terminator Real NFI" w:hAnsi="Terminator Real NFI"/>
+        </w:rPr>
+        <w:t>Sms/Plain text email/html email</w:t>
       </w:r>
     </w:p>
     <w:p>
@@ -1322,16 +809,8 @@
         <w:rPr>
           <w:rFonts w:ascii="Terminator Real NFI" w:hAnsi="Terminator Real NFI"/>
         </w:rPr>
-        <w:t xml:space="preserve">Solar </w:t>
-      </w:r>
-      <w:proofErr w:type="spellStart"/>
-      <w:r>
-        <w:rPr>
-          <w:rFonts w:ascii="Terminator Real NFI" w:hAnsi="Terminator Real NFI"/>
-        </w:rPr>
-        <w:t>recharghing</w:t>
-      </w:r>
-      <w:proofErr w:type="spellEnd"/>
+        <w:t>Solar recharghing</w:t>
+      </w:r>
     </w:p>
     <w:p>
       <w:pPr>
@@ -1358,254 +837,81 @@
           <w:ilvl w:val="0"/>
           <w:numId w:val="1"/>
         </w:numPr>
-        <w:rPr>
-          <w:rFonts w:ascii="Terminator Real NFI" w:hAnsi="Terminator Real NFI"/>
-        </w:rPr>
-      </w:pPr>
-      <w:proofErr w:type="spellStart"/>
-      <w:r>
-        <w:rPr>
-          <w:rFonts w:ascii="Terminator Real NFI" w:hAnsi="Terminator Real NFI"/>
-        </w:rPr>
-        <w:t>Noip</w:t>
-      </w:r>
-      <w:proofErr w:type="spellEnd"/>
-      <w:r>
-        <w:rPr>
-          <w:rFonts w:ascii="Terminator Real NFI" w:hAnsi="Terminator Real NFI"/>
-        </w:rPr>
-        <w:t xml:space="preserve"> </w:t>
-      </w:r>
-      <w:proofErr w:type="spellStart"/>
-      <w:r>
-        <w:rPr>
-          <w:rFonts w:ascii="Terminator Real NFI" w:hAnsi="Terminator Real NFI"/>
-        </w:rPr>
-        <w:t>ddns</w:t>
-      </w:r>
-      <w:proofErr w:type="spellEnd"/>
-      <w:r>
-        <w:rPr>
-          <w:rFonts w:ascii="Terminator Real NFI" w:hAnsi="Terminator Real NFI"/>
-        </w:rPr>
-        <w:t xml:space="preserve"> support</w:t>
+        <w:rPr/>
+      </w:pPr>
+      <w:r>
+        <w:rPr>
+          <w:rFonts w:ascii="Terminator Real NFI" w:hAnsi="Terminator Real NFI"/>
+        </w:rPr>
+        <w:t>Noip ddns support</w:t>
       </w:r>
     </w:p>
     <w:sectPr>
-      <w:headerReference w:type="even" r:id="rId7"/>
-      <w:headerReference w:type="default" r:id="rId8"/>
-      <w:footerReference w:type="even" r:id="rId9"/>
-      <w:footerReference w:type="default" r:id="rId10"/>
-      <w:headerReference w:type="first" r:id="rId11"/>
-      <w:footerReference w:type="first" r:id="rId12"/>
+      <w:headerReference w:type="default" r:id="rId2"/>
+      <w:footerReference w:type="default" r:id="rId3"/>
+      <w:type w:val="nextPage"/>
       <w:pgSz w:w="12240" w:h="15840"/>
-      <w:pgMar w:top="1440" w:right="1800" w:bottom="1440" w:left="1800" w:header="720" w:footer="720" w:gutter="0"/>
-      <w:cols w:space="720"/>
-      <w:docGrid w:linePitch="360"/>
+      <w:pgMar w:left="1800" w:right="1800" w:header="720" w:top="1440" w:footer="720" w:bottom="1440" w:gutter="0"/>
+      <w:pgNumType w:fmt="decimal"/>
+      <w:formProt w:val="false"/>
+      <w:textDirection w:val="lrTb"/>
+      <w:docGrid w:type="default" w:linePitch="360" w:charSpace="4294961151"/>
     </w:sectPr>
   </w:body>
 </w:document>
 </file>
 
-<file path=word/endnotes.xml><?xml version="1.0" encoding="utf-8"?>
-<w:endnotes xmlns:wpc="http://schemas.microsoft.com/office/word/2010/wordprocessingCanvas" xmlns:mc="http://schemas.openxmlformats.org/markup-compatibility/2006" xmlns:o="urn:schemas-microsoft-com:office:office" xmlns:r="http://schemas.openxmlformats.org/officeDocument/2006/relationships" xmlns:m="http://schemas.openxmlformats.org/officeDocument/2006/math" xmlns:v="urn:schemas-microsoft-com:vml" xmlns:wp14="http://schemas.microsoft.com/office/word/2010/wordprocessingDrawing" xmlns:wp="http://schemas.openxmlformats.org/drawingml/2006/wordprocessingDrawing" xmlns:w10="urn:schemas-microsoft-com:office:word" xmlns:w="http://schemas.openxmlformats.org/wordprocessingml/2006/main" xmlns:w14="http://schemas.microsoft.com/office/word/2010/wordml" xmlns:w15="http://schemas.microsoft.com/office/word/2012/wordml" xmlns:wpg="http://schemas.microsoft.com/office/word/2010/wordprocessingGroup" xmlns:wpi="http://schemas.microsoft.com/office/word/2010/wordprocessingInk" xmlns:wne="http://schemas.microsoft.com/office/word/2006/wordml" xmlns:wps="http://schemas.microsoft.com/office/word/2010/wordprocessingShape" mc:Ignorable="w14 w15 wp14">
-  <w:endnote w:type="separator" w:id="-1">
-    <w:p>
-      <w:r>
-        <w:separator/>
-      </w:r>
-    </w:p>
-  </w:endnote>
-  <w:endnote w:type="continuationSeparator" w:id="0">
-    <w:p>
-      <w:r>
-        <w:continuationSeparator/>
-      </w:r>
-    </w:p>
-  </w:endnote>
-</w:endnotes>
-</file>
-
 <file path=word/footer1.xml><?xml version="1.0" encoding="utf-8"?>
-<w:ftr xmlns:wpc="http://schemas.microsoft.com/office/word/2010/wordprocessingCanvas" xmlns:mc="http://schemas.openxmlformats.org/markup-compatibility/2006" xmlns:o="urn:schemas-microsoft-com:office:office" xmlns:r="http://schemas.openxmlformats.org/officeDocument/2006/relationships" xmlns:m="http://schemas.openxmlformats.org/officeDocument/2006/math" xmlns:v="urn:schemas-microsoft-com:vml" xmlns:wp14="http://schemas.microsoft.com/office/word/2010/wordprocessingDrawing" xmlns:wp="http://schemas.openxmlformats.org/drawingml/2006/wordprocessingDrawing" xmlns:w10="urn:schemas-microsoft-com:office:word" xmlns:w="http://schemas.openxmlformats.org/wordprocessingml/2006/main" xmlns:w14="http://schemas.microsoft.com/office/word/2010/wordml" xmlns:w15="http://schemas.microsoft.com/office/word/2012/wordml" xmlns:wpg="http://schemas.microsoft.com/office/word/2010/wordprocessingGroup" xmlns:wpi="http://schemas.microsoft.com/office/word/2010/wordprocessingInk" xmlns:wne="http://schemas.microsoft.com/office/word/2006/wordml" xmlns:wps="http://schemas.microsoft.com/office/word/2010/wordprocessingShape" mc:Ignorable="w14 w15 wp14">
+<w:ftr xmlns:o="urn:schemas-microsoft-com:office:office" xmlns:r="http://schemas.openxmlformats.org/officeDocument/2006/relationships" xmlns:v="urn:schemas-microsoft-com:vml" xmlns:w="http://schemas.openxmlformats.org/wordprocessingml/2006/main" xmlns:w10="urn:schemas-microsoft-com:office:word" xmlns:wp="http://schemas.openxmlformats.org/drawingml/2006/wordprocessingDrawing" xmlns:wps="http://schemas.microsoft.com/office/word/2010/wordprocessingShape" xmlns:wpg="http://schemas.microsoft.com/office/word/2010/wordprocessingGroup" xmlns:mc="http://schemas.openxmlformats.org/markup-compatibility/2006" xmlns:wp14="http://schemas.microsoft.com/office/word/2010/wordprocessingDrawing" xmlns:w14="http://schemas.microsoft.com/office/word/2010/wordml" mc:Ignorable="w14 wp14">
   <w:p>
     <w:pPr>
       <w:pStyle w:val="Footer"/>
+      <w:rPr/>
     </w:pPr>
+    <w:r>
+      <w:rPr/>
+    </w:r>
   </w:p>
 </w:ftr>
 </file>
 
-<file path=word/footer2.xml><?xml version="1.0" encoding="utf-8"?>
-<w:ftr xmlns:wpc="http://schemas.microsoft.com/office/word/2010/wordprocessingCanvas" xmlns:mc="http://schemas.openxmlformats.org/markup-compatibility/2006" xmlns:o="urn:schemas-microsoft-com:office:office" xmlns:r="http://schemas.openxmlformats.org/officeDocument/2006/relationships" xmlns:m="http://schemas.openxmlformats.org/officeDocument/2006/math" xmlns:v="urn:schemas-microsoft-com:vml" xmlns:wp14="http://schemas.microsoft.com/office/word/2010/wordprocessingDrawing" xmlns:wp="http://schemas.openxmlformats.org/drawingml/2006/wordprocessingDrawing" xmlns:w10="urn:schemas-microsoft-com:office:word" xmlns:w="http://schemas.openxmlformats.org/wordprocessingml/2006/main" xmlns:w14="http://schemas.microsoft.com/office/word/2010/wordml" xmlns:w15="http://schemas.microsoft.com/office/word/2012/wordml" xmlns:wpg="http://schemas.microsoft.com/office/word/2010/wordprocessingGroup" xmlns:wpi="http://schemas.microsoft.com/office/word/2010/wordprocessingInk" xmlns:wne="http://schemas.microsoft.com/office/word/2006/wordml" xmlns:wps="http://schemas.microsoft.com/office/word/2010/wordprocessingShape" mc:Ignorable="w14 w15 wp14">
-  <w:p>
-    <w:pPr>
-      <w:pStyle w:val="Footer"/>
-    </w:pPr>
-  </w:p>
-</w:ftr>
-</file>
-
-<file path=word/footer3.xml><?xml version="1.0" encoding="utf-8"?>
-<w:ftr xmlns:wpc="http://schemas.microsoft.com/office/word/2010/wordprocessingCanvas" xmlns:mc="http://schemas.openxmlformats.org/markup-compatibility/2006" xmlns:o="urn:schemas-microsoft-com:office:office" xmlns:r="http://schemas.openxmlformats.org/officeDocument/2006/relationships" xmlns:m="http://schemas.openxmlformats.org/officeDocument/2006/math" xmlns:v="urn:schemas-microsoft-com:vml" xmlns:wp14="http://schemas.microsoft.com/office/word/2010/wordprocessingDrawing" xmlns:wp="http://schemas.openxmlformats.org/drawingml/2006/wordprocessingDrawing" xmlns:w10="urn:schemas-microsoft-com:office:word" xmlns:w="http://schemas.openxmlformats.org/wordprocessingml/2006/main" xmlns:w14="http://schemas.microsoft.com/office/word/2010/wordml" xmlns:w15="http://schemas.microsoft.com/office/word/2012/wordml" xmlns:wpg="http://schemas.microsoft.com/office/word/2010/wordprocessingGroup" xmlns:wpi="http://schemas.microsoft.com/office/word/2010/wordprocessingInk" xmlns:wne="http://schemas.microsoft.com/office/word/2006/wordml" xmlns:wps="http://schemas.microsoft.com/office/word/2010/wordprocessingShape" mc:Ignorable="w14 w15 wp14">
-  <w:p>
-    <w:pPr>
-      <w:pStyle w:val="Footer"/>
-    </w:pPr>
-  </w:p>
-</w:ftr>
-</file>
-
-<file path=word/footnotes.xml><?xml version="1.0" encoding="utf-8"?>
-<w:footnotes xmlns:wpc="http://schemas.microsoft.com/office/word/2010/wordprocessingCanvas" xmlns:mc="http://schemas.openxmlformats.org/markup-compatibility/2006" xmlns:o="urn:schemas-microsoft-com:office:office" xmlns:r="http://schemas.openxmlformats.org/officeDocument/2006/relationships" xmlns:m="http://schemas.openxmlformats.org/officeDocument/2006/math" xmlns:v="urn:schemas-microsoft-com:vml" xmlns:wp14="http://schemas.microsoft.com/office/word/2010/wordprocessingDrawing" xmlns:wp="http://schemas.openxmlformats.org/drawingml/2006/wordprocessingDrawing" xmlns:w10="urn:schemas-microsoft-com:office:word" xmlns:w="http://schemas.openxmlformats.org/wordprocessingml/2006/main" xmlns:w14="http://schemas.microsoft.com/office/word/2010/wordml" xmlns:w15="http://schemas.microsoft.com/office/word/2012/wordml" xmlns:wpg="http://schemas.microsoft.com/office/word/2010/wordprocessingGroup" xmlns:wpi="http://schemas.microsoft.com/office/word/2010/wordprocessingInk" xmlns:wne="http://schemas.microsoft.com/office/word/2006/wordml" xmlns:wps="http://schemas.microsoft.com/office/word/2010/wordprocessingShape" mc:Ignorable="w14 w15 wp14">
-  <w:footnote w:type="separator" w:id="-1">
-    <w:p>
-      <w:r>
-        <w:separator/>
-      </w:r>
-    </w:p>
-  </w:footnote>
-  <w:footnote w:type="continuationSeparator" w:id="0">
-    <w:p>
-      <w:r>
-        <w:continuationSeparator/>
-      </w:r>
-    </w:p>
-  </w:footnote>
-</w:footnotes>
-</file>
-
 <file path=word/header1.xml><?xml version="1.0" encoding="utf-8"?>
-<w:hdr xmlns:wpc="http://schemas.microsoft.com/office/word/2010/wordprocessingCanvas" xmlns:mc="http://schemas.openxmlformats.org/markup-compatibility/2006" xmlns:o="urn:schemas-microsoft-com:office:office" xmlns:r="http://schemas.openxmlformats.org/officeDocument/2006/relationships" xmlns:m="http://schemas.openxmlformats.org/officeDocument/2006/math" xmlns:v="urn:schemas-microsoft-com:vml" xmlns:wp14="http://schemas.microsoft.com/office/word/2010/wordprocessingDrawing" xmlns:wp="http://schemas.openxmlformats.org/drawingml/2006/wordprocessingDrawing" xmlns:w10="urn:schemas-microsoft-com:office:word" xmlns:w="http://schemas.openxmlformats.org/wordprocessingml/2006/main" xmlns:w14="http://schemas.microsoft.com/office/word/2010/wordml" xmlns:w15="http://schemas.microsoft.com/office/word/2012/wordml" xmlns:wpg="http://schemas.microsoft.com/office/word/2010/wordprocessingGroup" xmlns:wpi="http://schemas.microsoft.com/office/word/2010/wordprocessingInk" xmlns:wne="http://schemas.microsoft.com/office/word/2006/wordml" xmlns:wps="http://schemas.microsoft.com/office/word/2010/wordprocessingShape" mc:Ignorable="w14 w15 wp14">
+<w:hdr xmlns:o="urn:schemas-microsoft-com:office:office" xmlns:r="http://schemas.openxmlformats.org/officeDocument/2006/relationships" xmlns:v="urn:schemas-microsoft-com:vml" xmlns:w="http://schemas.openxmlformats.org/wordprocessingml/2006/main" xmlns:w10="urn:schemas-microsoft-com:office:word" xmlns:wp="http://schemas.openxmlformats.org/drawingml/2006/wordprocessingDrawing" xmlns:wps="http://schemas.microsoft.com/office/word/2010/wordprocessingShape" xmlns:wpg="http://schemas.microsoft.com/office/word/2010/wordprocessingGroup" xmlns:mc="http://schemas.openxmlformats.org/markup-compatibility/2006" xmlns:wp14="http://schemas.microsoft.com/office/word/2010/wordprocessingDrawing" xmlns:w14="http://schemas.microsoft.com/office/word/2010/wordml" mc:Ignorable="w14 wp14">
   <w:p>
     <w:pPr>
       <w:pStyle w:val="Header"/>
+      <w:rPr/>
     </w:pPr>
     <w:r>
-      <w:rPr>
-        <w:noProof/>
-      </w:rPr>
+      <w:rPr/>
       <w:pict>
-        <v:shapetype id="_x0000_t136" coordsize="21600,21600" o:spt="136" adj="10800" path="m@7,l@8,m@5,21600l@6,21600e">
+        <v:shapetype id="shapetype_136" coordsize="21600,21600" o:spt="136" adj="10800" path="m@9,l@10,em@11,21600l@12,21600e">
+          <v:stroke joinstyle="miter"/>
           <v:formulas>
-            <v:f eqn="sum #0 0 10800"/>
-            <v:f eqn="prod #0 2 1"/>
-            <v:f eqn="sum 21600 0 @1"/>
-            <v:f eqn="sum 0 0 @2"/>
-            <v:f eqn="sum 21600 0 @3"/>
-            <v:f eqn="if @0 @3 0"/>
-            <v:f eqn="if @0 21600 @1"/>
-            <v:f eqn="if @0 0 @2"/>
-            <v:f eqn="if @0 @4 21600"/>
-            <v:f eqn="mid @5 @6"/>
-            <v:f eqn="mid @8 @5"/>
-            <v:f eqn="mid @7 @8"/>
-            <v:f eqn="mid @6 @7"/>
-            <v:f eqn="sum @6 0 @5"/>
+            <v:f eqn="val #0"/>
+            <v:f eqn="sum @0 0 10800"/>
+            <v:f eqn="sum @0 0 0"/>
+            <v:f eqn="sum width 0 @0"/>
+            <v:f eqn="prod @2 2 1"/>
+            <v:f eqn="prod @3 2 1"/>
+            <v:f eqn="if @1 @5 @4"/>
+            <v:f eqn="sum 0 @6 0"/>
+            <v:f eqn="sum width 0 @6"/>
+            <v:f eqn="if @1 0 @8"/>
+            <v:f eqn="if @1 @7 width"/>
+            <v:f eqn="if @1 @8 0"/>
+            <v:f eqn="if @1 width @7"/>
           </v:formulas>
-          <v:path textpathok="t" o:connecttype="custom" o:connectlocs="@9,0;@10,10800;@11,21600;@12,10800" o:connectangles="270,180,90,0"/>
-          <v:textpath on="t" fitshape="t"/>
           <v:handles>
-            <v:h position="#0,bottomRight" xrange="6629,14971"/>
+            <v:h position="@0,21600"/>
           </v:handles>
-          <o:lock v:ext="edit" text="t" shapetype="t"/>
         </v:shapetype>
-        <v:shape id="PowerPlusWaterMarkObject24425483" o:spid="_x0000_s2050" type="#_x0000_t136" style="position:absolute;margin-left:0;margin-top:0;width:584.6pt;height:24.35pt;rotation:315;z-index:-251655168;mso-position-horizontal:center;mso-position-horizontal-relative:margin;mso-position-vertical:center;mso-position-vertical-relative:margin" o:allowincell="f" fillcolor="#7f7f7f [1612]" stroked="f">
-          <v:fill opacity=".5"/>
-          <v:textpath style="font-family:&quot;Terminator Real NFI&quot;;font-size:1pt" string="Certificate of Authenticity"/>
-          <w10:wrap anchorx="margin" anchory="margin"/>
-        </v:shape>
-      </w:pict>
-    </w:r>
-  </w:p>
-</w:hdr>
-</file>
-
-<file path=word/header2.xml><?xml version="1.0" encoding="utf-8"?>
-<w:hdr xmlns:wpc="http://schemas.microsoft.com/office/word/2010/wordprocessingCanvas" xmlns:mc="http://schemas.openxmlformats.org/markup-compatibility/2006" xmlns:o="urn:schemas-microsoft-com:office:office" xmlns:r="http://schemas.openxmlformats.org/officeDocument/2006/relationships" xmlns:m="http://schemas.openxmlformats.org/officeDocument/2006/math" xmlns:v="urn:schemas-microsoft-com:vml" xmlns:wp14="http://schemas.microsoft.com/office/word/2010/wordprocessingDrawing" xmlns:wp="http://schemas.openxmlformats.org/drawingml/2006/wordprocessingDrawing" xmlns:w10="urn:schemas-microsoft-com:office:word" xmlns:w="http://schemas.openxmlformats.org/wordprocessingml/2006/main" xmlns:w14="http://schemas.microsoft.com/office/word/2010/wordml" xmlns:w15="http://schemas.microsoft.com/office/word/2012/wordml" xmlns:wpg="http://schemas.microsoft.com/office/word/2010/wordprocessingGroup" xmlns:wpi="http://schemas.microsoft.com/office/word/2010/wordprocessingInk" xmlns:wne="http://schemas.microsoft.com/office/word/2006/wordml" xmlns:wps="http://schemas.microsoft.com/office/word/2010/wordprocessingShape" mc:Ignorable="w14 w15 wp14">
-  <w:p>
-    <w:pPr>
-      <w:pStyle w:val="Header"/>
-    </w:pPr>
-    <w:r>
-      <w:rPr>
-        <w:noProof/>
-      </w:rPr>
-      <w:pict>
-        <v:shapetype id="_x0000_t136" coordsize="21600,21600" o:spt="136" adj="10800" path="m@7,l@8,m@5,21600l@6,21600e">
-          <v:formulas>
-            <v:f eqn="sum #0 0 10800"/>
-            <v:f eqn="prod #0 2 1"/>
-            <v:f eqn="sum 21600 0 @1"/>
-            <v:f eqn="sum 0 0 @2"/>
-            <v:f eqn="sum 21600 0 @3"/>
-            <v:f eqn="if @0 @3 0"/>
-            <v:f eqn="if @0 21600 @1"/>
-            <v:f eqn="if @0 0 @2"/>
-            <v:f eqn="if @0 @4 21600"/>
-            <v:f eqn="mid @5 @6"/>
-            <v:f eqn="mid @8 @5"/>
-            <v:f eqn="mid @7 @8"/>
-            <v:f eqn="mid @6 @7"/>
-            <v:f eqn="sum @6 0 @5"/>
-          </v:formulas>
-          <v:path textpathok="t" o:connecttype="custom" o:connectlocs="@9,0;@10,10800;@11,21600;@12,10800" o:connectangles="270,180,90,0"/>
-          <v:textpath on="t" fitshape="t"/>
-          <v:handles>
-            <v:h position="#0,bottomRight" xrange="6629,14971"/>
-          </v:handles>
-          <o:lock v:ext="edit" text="t" shapetype="t"/>
-        </v:shapetype>
-        <v:shape id="PowerPlusWaterMarkObject24425484" o:spid="_x0000_s2051" type="#_x0000_t136" style="position:absolute;margin-left:0;margin-top:0;width:584.6pt;height:24.35pt;rotation:315;z-index:-251653120;mso-position-horizontal:center;mso-position-horizontal-relative:margin;mso-position-vertical:center;mso-position-vertical-relative:margin" o:allowincell="f" fillcolor="#7f7f7f [1612]" stroked="f">
-          <v:fill opacity=".5"/>
-          <v:textpath style="font-family:&quot;Terminator Real NFI&quot;;font-size:1pt" string="Certificate of Authenticity"/>
-          <w10:wrap anchorx="margin" anchory="margin"/>
-        </v:shape>
-      </w:pict>
-    </w:r>
-  </w:p>
-</w:hdr>
-</file>
-
-<file path=word/header3.xml><?xml version="1.0" encoding="utf-8"?>
-<w:hdr xmlns:wpc="http://schemas.microsoft.com/office/word/2010/wordprocessingCanvas" xmlns:mc="http://schemas.openxmlformats.org/markup-compatibility/2006" xmlns:o="urn:schemas-microsoft-com:office:office" xmlns:r="http://schemas.openxmlformats.org/officeDocument/2006/relationships" xmlns:m="http://schemas.openxmlformats.org/officeDocument/2006/math" xmlns:v="urn:schemas-microsoft-com:vml" xmlns:wp14="http://schemas.microsoft.com/office/word/2010/wordprocessingDrawing" xmlns:wp="http://schemas.openxmlformats.org/drawingml/2006/wordprocessingDrawing" xmlns:w10="urn:schemas-microsoft-com:office:word" xmlns:w="http://schemas.openxmlformats.org/wordprocessingml/2006/main" xmlns:w14="http://schemas.microsoft.com/office/word/2010/wordml" xmlns:w15="http://schemas.microsoft.com/office/word/2012/wordml" xmlns:wpg="http://schemas.microsoft.com/office/word/2010/wordprocessingGroup" xmlns:wpi="http://schemas.microsoft.com/office/word/2010/wordprocessingInk" xmlns:wne="http://schemas.microsoft.com/office/word/2006/wordml" xmlns:wps="http://schemas.microsoft.com/office/word/2010/wordprocessingShape" mc:Ignorable="w14 w15 wp14">
-  <w:p>
-    <w:pPr>
-      <w:pStyle w:val="Header"/>
-    </w:pPr>
-    <w:r>
-      <w:rPr>
-        <w:noProof/>
-      </w:rPr>
-      <w:pict>
-        <v:shapetype id="_x0000_t136" coordsize="21600,21600" o:spt="136" adj="10800" path="m@7,l@8,m@5,21600l@6,21600e">
-          <v:formulas>
-            <v:f eqn="sum #0 0 10800"/>
-            <v:f eqn="prod #0 2 1"/>
-            <v:f eqn="sum 21600 0 @1"/>
-            <v:f eqn="sum 0 0 @2"/>
-            <v:f eqn="sum 21600 0 @3"/>
-            <v:f eqn="if @0 @3 0"/>
-            <v:f eqn="if @0 21600 @1"/>
-            <v:f eqn="if @0 0 @2"/>
-            <v:f eqn="if @0 @4 21600"/>
-            <v:f eqn="mid @5 @6"/>
-            <v:f eqn="mid @8 @5"/>
-            <v:f eqn="mid @7 @8"/>
-            <v:f eqn="mid @6 @7"/>
-            <v:f eqn="sum @6 0 @5"/>
-          </v:formulas>
-          <v:path textpathok="t" o:connecttype="custom" o:connectlocs="@9,0;@10,10800;@11,21600;@12,10800" o:connectangles="270,180,90,0"/>
-          <v:textpath on="t" fitshape="t"/>
-          <v:handles>
-            <v:h position="#0,bottomRight" xrange="6629,14971"/>
-          </v:handles>
-          <o:lock v:ext="edit" text="t" shapetype="t"/>
-        </v:shapetype>
-        <v:shape id="PowerPlusWaterMarkObject24425482" o:spid="_x0000_s2049" type="#_x0000_t136" style="position:absolute;margin-left:0;margin-top:0;width:584.6pt;height:24.35pt;rotation:315;z-index:-251657216;mso-position-horizontal:center;mso-position-horizontal-relative:margin;mso-position-vertical:center;mso-position-vertical-relative:margin" o:allowincell="f" fillcolor="#7f7f7f [1612]" stroked="f">
-          <v:fill opacity=".5"/>
-          <v:textpath style="font-family:&quot;Terminator Real NFI&quot;;font-size:1pt" string="Certificate of Authenticity"/>
-          <w10:wrap anchorx="margin" anchory="margin"/>
+        <v:shape id="PowerPlusWaterMarkObject24425484" fillcolor="#7f7f7f" stroked="f" style="position:absolute;margin-left:-76.3pt;margin-top:311.8pt;width:584.55pt;height:24.3pt;rotation:315;mso-position-horizontal:center;mso-position-vertical:center;mso-position-vertical-relative:margin" type="shapetype_136">
+          <v:path textpathok="t"/>
+          <v:textpath on="t" fitshape="t" string="Certificate of Authenticity" style="font-family:&quot;Times New Roman&quot;"/>
+          <w10:wrap type="none"/>
+          <v:fill o:detectmouseclick="t" type="solid" color2="gray" opacity="0.5"/>
+          <v:stroke color="#3465a4" joinstyle="round" endcap="flat"/>
         </v:shape>
       </w:pict>
     </w:r>
@@ -1614,12 +920,9 @@
 </file>
 
 <file path=word/numbering.xml><?xml version="1.0" encoding="utf-8"?>
-<w:numbering xmlns:wpc="http://schemas.microsoft.com/office/word/2010/wordprocessingCanvas" xmlns:mc="http://schemas.openxmlformats.org/markup-compatibility/2006" xmlns:o="urn:schemas-microsoft-com:office:office" xmlns:r="http://schemas.openxmlformats.org/officeDocument/2006/relationships" xmlns:m="http://schemas.openxmlformats.org/officeDocument/2006/math" xmlns:v="urn:schemas-microsoft-com:vml" xmlns:wp14="http://schemas.microsoft.com/office/word/2010/wordprocessingDrawing" xmlns:wp="http://schemas.openxmlformats.org/drawingml/2006/wordprocessingDrawing" xmlns:w10="urn:schemas-microsoft-com:office:word" xmlns:w="http://schemas.openxmlformats.org/wordprocessingml/2006/main" xmlns:w14="http://schemas.microsoft.com/office/word/2010/wordml" xmlns:w15="http://schemas.microsoft.com/office/word/2012/wordml" xmlns:wpg="http://schemas.microsoft.com/office/word/2010/wordprocessingGroup" xmlns:wpi="http://schemas.microsoft.com/office/word/2010/wordprocessingInk" xmlns:wne="http://schemas.microsoft.com/office/word/2006/wordml" xmlns:wps="http://schemas.microsoft.com/office/word/2010/wordprocessingShape" mc:Ignorable="w14 w15 wp14">
-  <w:abstractNum w:abstractNumId="0" w15:restartNumberingAfterBreak="0">
-    <w:nsid w:val="1D2370A8"/>
-    <w:multiLevelType w:val="hybridMultilevel"/>
-    <w:tmpl w:val="7136B66E"/>
-    <w:lvl w:ilvl="0" w:tplc="04090001">
+<w:numbering xmlns:w="http://schemas.openxmlformats.org/wordprocessingml/2006/main" xmlns:o="urn:schemas-microsoft-com:office:office" xmlns:r="http://schemas.openxmlformats.org/officeDocument/2006/relationships" xmlns:v="urn:schemas-microsoft-com:vml">
+  <w:abstractNum w:abstractNumId="1">
+    <w:lvl w:ilvl="0">
       <w:start w:val="1"/>
       <w:numFmt w:val="bullet"/>
       <w:lvlText w:val=""/>
@@ -1628,10 +931,10 @@
         <w:ind w:left="720" w:hanging="360"/>
       </w:pPr>
       <w:rPr>
-        <w:rFonts w:ascii="Symbol" w:hAnsi="Symbol" w:hint="default"/>
+        <w:rFonts w:ascii="Symbol" w:hAnsi="Symbol" w:cs="Symbol" w:hint="default"/>
       </w:rPr>
     </w:lvl>
-    <w:lvl w:ilvl="1" w:tplc="04090003">
+    <w:lvl w:ilvl="1">
       <w:start w:val="1"/>
       <w:numFmt w:val="bullet"/>
       <w:lvlText w:val="o"/>
@@ -1641,9 +944,10 @@
       </w:pPr>
       <w:rPr>
         <w:rFonts w:ascii="Courier New" w:hAnsi="Courier New" w:cs="Courier New" w:hint="default"/>
+        <w:rFonts w:cs="Courier New"/>
       </w:rPr>
     </w:lvl>
-    <w:lvl w:ilvl="2" w:tplc="04090005" w:tentative="1">
+    <w:lvl w:ilvl="2">
       <w:start w:val="1"/>
       <w:numFmt w:val="bullet"/>
       <w:lvlText w:val=""/>
@@ -1652,10 +956,10 @@
         <w:ind w:left="2160" w:hanging="360"/>
       </w:pPr>
       <w:rPr>
-        <w:rFonts w:ascii="Wingdings" w:hAnsi="Wingdings" w:hint="default"/>
+        <w:rFonts w:ascii="Wingdings" w:hAnsi="Wingdings" w:cs="Wingdings" w:hint="default"/>
       </w:rPr>
     </w:lvl>
-    <w:lvl w:ilvl="3" w:tplc="04090001" w:tentative="1">
+    <w:lvl w:ilvl="3">
       <w:start w:val="1"/>
       <w:numFmt w:val="bullet"/>
       <w:lvlText w:val=""/>
@@ -1664,10 +968,10 @@
         <w:ind w:left="2880" w:hanging="360"/>
       </w:pPr>
       <w:rPr>
-        <w:rFonts w:ascii="Symbol" w:hAnsi="Symbol" w:hint="default"/>
+        <w:rFonts w:ascii="Symbol" w:hAnsi="Symbol" w:cs="Symbol" w:hint="default"/>
       </w:rPr>
     </w:lvl>
-    <w:lvl w:ilvl="4" w:tplc="04090003" w:tentative="1">
+    <w:lvl w:ilvl="4">
       <w:start w:val="1"/>
       <w:numFmt w:val="bullet"/>
       <w:lvlText w:val="o"/>
@@ -1677,9 +981,10 @@
       </w:pPr>
       <w:rPr>
         <w:rFonts w:ascii="Courier New" w:hAnsi="Courier New" w:cs="Courier New" w:hint="default"/>
+        <w:rFonts w:cs="Courier New"/>
       </w:rPr>
     </w:lvl>
-    <w:lvl w:ilvl="5" w:tplc="04090005" w:tentative="1">
+    <w:lvl w:ilvl="5">
       <w:start w:val="1"/>
       <w:numFmt w:val="bullet"/>
       <w:lvlText w:val=""/>
@@ -1688,10 +993,10 @@
         <w:ind w:left="4320" w:hanging="360"/>
       </w:pPr>
       <w:rPr>
-        <w:rFonts w:ascii="Wingdings" w:hAnsi="Wingdings" w:hint="default"/>
+        <w:rFonts w:ascii="Wingdings" w:hAnsi="Wingdings" w:cs="Wingdings" w:hint="default"/>
       </w:rPr>
     </w:lvl>
-    <w:lvl w:ilvl="6" w:tplc="04090001" w:tentative="1">
+    <w:lvl w:ilvl="6">
       <w:start w:val="1"/>
       <w:numFmt w:val="bullet"/>
       <w:lvlText w:val=""/>
@@ -1700,10 +1005,10 @@
         <w:ind w:left="5040" w:hanging="360"/>
       </w:pPr>
       <w:rPr>
-        <w:rFonts w:ascii="Symbol" w:hAnsi="Symbol" w:hint="default"/>
+        <w:rFonts w:ascii="Symbol" w:hAnsi="Symbol" w:cs="Symbol" w:hint="default"/>
       </w:rPr>
     </w:lvl>
-    <w:lvl w:ilvl="7" w:tplc="04090003" w:tentative="1">
+    <w:lvl w:ilvl="7">
       <w:start w:val="1"/>
       <w:numFmt w:val="bullet"/>
       <w:lvlText w:val="o"/>
@@ -1713,9 +1018,10 @@
       </w:pPr>
       <w:rPr>
         <w:rFonts w:ascii="Courier New" w:hAnsi="Courier New" w:cs="Courier New" w:hint="default"/>
+        <w:rFonts w:cs="Courier New"/>
       </w:rPr>
     </w:lvl>
-    <w:lvl w:ilvl="8" w:tplc="04090005" w:tentative="1">
+    <w:lvl w:ilvl="8">
       <w:start w:val="1"/>
       <w:numFmt w:val="bullet"/>
       <w:lvlText w:val=""/>
@@ -1724,38 +1030,162 @@
         <w:ind w:left="6480" w:hanging="360"/>
       </w:pPr>
       <w:rPr>
-        <w:rFonts w:ascii="Wingdings" w:hAnsi="Wingdings" w:hint="default"/>
+        <w:rFonts w:ascii="Wingdings" w:hAnsi="Wingdings" w:cs="Wingdings" w:hint="default"/>
       </w:rPr>
     </w:lvl>
   </w:abstractNum>
+  <w:abstractNum w:abstractNumId="2">
+    <w:lvl w:ilvl="0">
+      <w:start w:val="1"/>
+      <w:numFmt w:val="none"/>
+      <w:suff w:val="nothing"/>
+      <w:lvlText w:val=""/>
+      <w:lvlJc w:val="left"/>
+      <w:pPr>
+        <w:tabs>
+          <w:tab w:val="num" w:pos="432"/>
+        </w:tabs>
+        <w:ind w:left="432" w:hanging="432"/>
+      </w:pPr>
+    </w:lvl>
+    <w:lvl w:ilvl="1">
+      <w:start w:val="1"/>
+      <w:numFmt w:val="none"/>
+      <w:suff w:val="nothing"/>
+      <w:lvlText w:val=""/>
+      <w:lvlJc w:val="left"/>
+      <w:pPr>
+        <w:tabs>
+          <w:tab w:val="num" w:pos="576"/>
+        </w:tabs>
+        <w:ind w:left="576" w:hanging="576"/>
+      </w:pPr>
+    </w:lvl>
+    <w:lvl w:ilvl="2">
+      <w:start w:val="1"/>
+      <w:numFmt w:val="none"/>
+      <w:suff w:val="nothing"/>
+      <w:lvlText w:val=""/>
+      <w:lvlJc w:val="left"/>
+      <w:pPr>
+        <w:tabs>
+          <w:tab w:val="num" w:pos="720"/>
+        </w:tabs>
+        <w:ind w:left="720" w:hanging="720"/>
+      </w:pPr>
+    </w:lvl>
+    <w:lvl w:ilvl="3">
+      <w:start w:val="1"/>
+      <w:numFmt w:val="none"/>
+      <w:suff w:val="nothing"/>
+      <w:lvlText w:val=""/>
+      <w:lvlJc w:val="left"/>
+      <w:pPr>
+        <w:tabs>
+          <w:tab w:val="num" w:pos="864"/>
+        </w:tabs>
+        <w:ind w:left="864" w:hanging="864"/>
+      </w:pPr>
+    </w:lvl>
+    <w:lvl w:ilvl="4">
+      <w:start w:val="1"/>
+      <w:numFmt w:val="none"/>
+      <w:suff w:val="nothing"/>
+      <w:lvlText w:val=""/>
+      <w:lvlJc w:val="left"/>
+      <w:pPr>
+        <w:tabs>
+          <w:tab w:val="num" w:pos="1008"/>
+        </w:tabs>
+        <w:ind w:left="1008" w:hanging="1008"/>
+      </w:pPr>
+    </w:lvl>
+    <w:lvl w:ilvl="5">
+      <w:start w:val="1"/>
+      <w:numFmt w:val="none"/>
+      <w:suff w:val="nothing"/>
+      <w:lvlText w:val=""/>
+      <w:lvlJc w:val="left"/>
+      <w:pPr>
+        <w:tabs>
+          <w:tab w:val="num" w:pos="1152"/>
+        </w:tabs>
+        <w:ind w:left="1152" w:hanging="1152"/>
+      </w:pPr>
+    </w:lvl>
+    <w:lvl w:ilvl="6">
+      <w:start w:val="1"/>
+      <w:numFmt w:val="none"/>
+      <w:suff w:val="nothing"/>
+      <w:lvlText w:val=""/>
+      <w:lvlJc w:val="left"/>
+      <w:pPr>
+        <w:tabs>
+          <w:tab w:val="num" w:pos="1296"/>
+        </w:tabs>
+        <w:ind w:left="1296" w:hanging="1296"/>
+      </w:pPr>
+    </w:lvl>
+    <w:lvl w:ilvl="7">
+      <w:start w:val="1"/>
+      <w:numFmt w:val="none"/>
+      <w:suff w:val="nothing"/>
+      <w:lvlText w:val=""/>
+      <w:lvlJc w:val="left"/>
+      <w:pPr>
+        <w:tabs>
+          <w:tab w:val="num" w:pos="1440"/>
+        </w:tabs>
+        <w:ind w:left="1440" w:hanging="1440"/>
+      </w:pPr>
+    </w:lvl>
+    <w:lvl w:ilvl="8">
+      <w:start w:val="1"/>
+      <w:numFmt w:val="none"/>
+      <w:suff w:val="nothing"/>
+      <w:lvlText w:val=""/>
+      <w:lvlJc w:val="left"/>
+      <w:pPr>
+        <w:tabs>
+          <w:tab w:val="num" w:pos="1584"/>
+        </w:tabs>
+        <w:ind w:left="1584" w:hanging="1584"/>
+      </w:pPr>
+    </w:lvl>
+  </w:abstractNum>
   <w:num w:numId="1">
-    <w:abstractNumId w:val="0"/>
+    <w:abstractNumId w:val="1"/>
+  </w:num>
+  <w:num w:numId="2">
+    <w:abstractNumId w:val="2"/>
   </w:num>
 </w:numbering>
 </file>
 
 <file path=word/styles.xml><?xml version="1.0" encoding="utf-8"?>
-<w:styles xmlns:mc="http://schemas.openxmlformats.org/markup-compatibility/2006" xmlns:r="http://schemas.openxmlformats.org/officeDocument/2006/relationships" xmlns:w="http://schemas.openxmlformats.org/wordprocessingml/2006/main" xmlns:w14="http://schemas.microsoft.com/office/word/2010/wordml" xmlns:w15="http://schemas.microsoft.com/office/word/2012/wordml" mc:Ignorable="w14 w15">
+<w:styles xmlns:w="http://schemas.openxmlformats.org/wordprocessingml/2006/main" xmlns:w14="http://schemas.microsoft.com/office/word/2010/wordml" xmlns:mc="http://schemas.openxmlformats.org/markup-compatibility/2006" mc:Ignorable="w14">
   <w:docDefaults>
     <w:rPrDefault>
       <w:rPr>
-        <w:rFonts w:ascii="Times New Roman" w:eastAsia="Times New Roman" w:hAnsi="Times New Roman" w:cs="Times New Roman"/>
+        <w:rFonts w:ascii="Times New Roman" w:hAnsi="Times New Roman" w:eastAsia="Times New Roman" w:cs="Times New Roman"/>
         <w:lang w:val="en-US" w:eastAsia="en-US" w:bidi="ar-SA"/>
       </w:rPr>
     </w:rPrDefault>
-    <w:pPrDefault/>
+    <w:pPrDefault>
+      <w:pPr/>
+    </w:pPrDefault>
   </w:docDefaults>
   <w:latentStyles w:defLockedState="0" w:defUIPriority="99" w:defSemiHidden="0" w:defUnhideWhenUsed="0" w:defQFormat="0" w:count="371">
     <w:lsdException w:name="Normal" w:uiPriority="0" w:qFormat="1"/>
     <w:lsdException w:name="heading 1" w:uiPriority="9" w:qFormat="1"/>
-    <w:lsdException w:name="heading 2" w:semiHidden="1" w:uiPriority="9" w:unhideWhenUsed="1" w:qFormat="1"/>
-    <w:lsdException w:name="heading 3" w:semiHidden="1" w:uiPriority="9" w:unhideWhenUsed="1" w:qFormat="1"/>
-    <w:lsdException w:name="heading 4" w:semiHidden="1" w:uiPriority="9" w:unhideWhenUsed="1" w:qFormat="1"/>
-    <w:lsdException w:name="heading 5" w:semiHidden="1" w:uiPriority="9" w:unhideWhenUsed="1" w:qFormat="1"/>
-    <w:lsdException w:name="heading 6" w:semiHidden="1" w:uiPriority="9" w:unhideWhenUsed="1" w:qFormat="1"/>
-    <w:lsdException w:name="heading 7" w:semiHidden="1" w:uiPriority="9" w:unhideWhenUsed="1" w:qFormat="1"/>
-    <w:lsdException w:name="heading 8" w:semiHidden="1" w:uiPriority="9" w:unhideWhenUsed="1" w:qFormat="1"/>
-    <w:lsdException w:name="heading 9" w:semiHidden="1" w:uiPriority="9" w:unhideWhenUsed="1" w:qFormat="1"/>
+    <w:lsdException w:name="heading 2" w:uiPriority="9" w:semiHidden="1" w:unhideWhenUsed="1" w:qFormat="1"/>
+    <w:lsdException w:name="heading 3" w:uiPriority="9" w:semiHidden="1" w:unhideWhenUsed="1" w:qFormat="1"/>
+    <w:lsdException w:name="heading 4" w:uiPriority="9" w:semiHidden="1" w:unhideWhenUsed="1" w:qFormat="1"/>
+    <w:lsdException w:name="heading 5" w:uiPriority="9" w:semiHidden="1" w:unhideWhenUsed="1" w:qFormat="1"/>
+    <w:lsdException w:name="heading 6" w:uiPriority="9" w:semiHidden="1" w:unhideWhenUsed="1" w:qFormat="1"/>
+    <w:lsdException w:name="heading 7" w:uiPriority="9" w:semiHidden="1" w:unhideWhenUsed="1" w:qFormat="1"/>
+    <w:lsdException w:name="heading 8" w:uiPriority="9" w:semiHidden="1" w:unhideWhenUsed="1" w:qFormat="1"/>
+    <w:lsdException w:name="heading 9" w:uiPriority="9" w:semiHidden="1" w:unhideWhenUsed="1" w:qFormat="1"/>
     <w:lsdException w:name="index 1" w:semiHidden="1" w:unhideWhenUsed="1"/>
     <w:lsdException w:name="index 2" w:semiHidden="1" w:unhideWhenUsed="1"/>
     <w:lsdException w:name="index 3" w:semiHidden="1" w:unhideWhenUsed="1"/>
@@ -1765,22 +1195,22 @@
     <w:lsdException w:name="index 7" w:semiHidden="1" w:unhideWhenUsed="1"/>
     <w:lsdException w:name="index 8" w:semiHidden="1" w:unhideWhenUsed="1"/>
     <w:lsdException w:name="index 9" w:semiHidden="1" w:unhideWhenUsed="1"/>
-    <w:lsdException w:name="toc 1" w:semiHidden="1" w:uiPriority="39" w:unhideWhenUsed="1"/>
-    <w:lsdException w:name="toc 2" w:semiHidden="1" w:uiPriority="39" w:unhideWhenUsed="1"/>
-    <w:lsdException w:name="toc 3" w:semiHidden="1" w:uiPriority="39" w:unhideWhenUsed="1"/>
-    <w:lsdException w:name="toc 4" w:semiHidden="1" w:uiPriority="39" w:unhideWhenUsed="1"/>
-    <w:lsdException w:name="toc 5" w:semiHidden="1" w:uiPriority="39" w:unhideWhenUsed="1"/>
-    <w:lsdException w:name="toc 6" w:semiHidden="1" w:uiPriority="39" w:unhideWhenUsed="1"/>
-    <w:lsdException w:name="toc 7" w:semiHidden="1" w:uiPriority="39" w:unhideWhenUsed="1"/>
-    <w:lsdException w:name="toc 8" w:semiHidden="1" w:uiPriority="39" w:unhideWhenUsed="1"/>
-    <w:lsdException w:name="toc 9" w:semiHidden="1" w:uiPriority="39" w:unhideWhenUsed="1"/>
+    <w:lsdException w:name="toc 1" w:uiPriority="39" w:semiHidden="1" w:unhideWhenUsed="1"/>
+    <w:lsdException w:name="toc 2" w:uiPriority="39" w:semiHidden="1" w:unhideWhenUsed="1"/>
+    <w:lsdException w:name="toc 3" w:uiPriority="39" w:semiHidden="1" w:unhideWhenUsed="1"/>
+    <w:lsdException w:name="toc 4" w:uiPriority="39" w:semiHidden="1" w:unhideWhenUsed="1"/>
+    <w:lsdException w:name="toc 5" w:uiPriority="39" w:semiHidden="1" w:unhideWhenUsed="1"/>
+    <w:lsdException w:name="toc 6" w:uiPriority="39" w:semiHidden="1" w:unhideWhenUsed="1"/>
+    <w:lsdException w:name="toc 7" w:uiPriority="39" w:semiHidden="1" w:unhideWhenUsed="1"/>
+    <w:lsdException w:name="toc 8" w:uiPriority="39" w:semiHidden="1" w:unhideWhenUsed="1"/>
+    <w:lsdException w:name="toc 9" w:uiPriority="39" w:semiHidden="1" w:unhideWhenUsed="1"/>
     <w:lsdException w:name="Normal Indent" w:semiHidden="1" w:unhideWhenUsed="1"/>
     <w:lsdException w:name="footnote text" w:semiHidden="1" w:unhideWhenUsed="1"/>
     <w:lsdException w:name="annotation text" w:semiHidden="1" w:unhideWhenUsed="1"/>
     <w:lsdException w:name="header" w:semiHidden="1" w:unhideWhenUsed="1"/>
     <w:lsdException w:name="footer" w:semiHidden="1" w:unhideWhenUsed="1"/>
     <w:lsdException w:name="index heading" w:semiHidden="1" w:unhideWhenUsed="1"/>
-    <w:lsdException w:name="caption" w:semiHidden="1" w:uiPriority="35" w:unhideWhenUsed="1" w:qFormat="1"/>
+    <w:lsdException w:name="caption" w:uiPriority="35" w:semiHidden="1" w:unhideWhenUsed="1" w:qFormat="1"/>
     <w:lsdException w:name="table of figures" w:semiHidden="1" w:unhideWhenUsed="1"/>
     <w:lsdException w:name="envelope address" w:semiHidden="1" w:unhideWhenUsed="1"/>
     <w:lsdException w:name="envelope return" w:semiHidden="1" w:unhideWhenUsed="1"/>
@@ -1811,7 +1241,7 @@
     <w:lsdException w:name="Title" w:uiPriority="10" w:qFormat="1"/>
     <w:lsdException w:name="Closing" w:semiHidden="1" w:unhideWhenUsed="1"/>
     <w:lsdException w:name="Signature" w:semiHidden="1" w:unhideWhenUsed="1"/>
-    <w:lsdException w:name="Default Paragraph Font" w:semiHidden="1" w:uiPriority="1" w:unhideWhenUsed="1"/>
+    <w:lsdException w:name="Default Paragraph Font" w:uiPriority="1" w:semiHidden="1" w:unhideWhenUsed="1"/>
     <w:lsdException w:name="Body Text" w:semiHidden="1" w:unhideWhenUsed="1"/>
     <w:lsdException w:name="Body Text Indent" w:semiHidden="1" w:unhideWhenUsed="1"/>
     <w:lsdException w:name="List Continue" w:semiHidden="1" w:unhideWhenUsed="1"/>
@@ -2011,8 +1441,8 @@
     <w:lsdException w:name="Subtle Reference" w:uiPriority="31" w:qFormat="1"/>
     <w:lsdException w:name="Intense Reference" w:uiPriority="32" w:qFormat="1"/>
     <w:lsdException w:name="Book Title" w:uiPriority="33" w:qFormat="1"/>
-    <w:lsdException w:name="Bibliography" w:semiHidden="1" w:uiPriority="37" w:unhideWhenUsed="1"/>
-    <w:lsdException w:name="TOC Heading" w:semiHidden="1" w:uiPriority="39" w:unhideWhenUsed="1" w:qFormat="1"/>
+    <w:lsdException w:name="Bibliography" w:uiPriority="37" w:semiHidden="1" w:unhideWhenUsed="1"/>
+    <w:lsdException w:name="TOC Heading" w:uiPriority="39" w:semiHidden="1" w:unhideWhenUsed="1" w:qFormat="1"/>
     <w:lsdException w:name="Plain Table 1" w:uiPriority="41"/>
     <w:lsdException w:name="Plain Table 2" w:uiPriority="42"/>
     <w:lsdException w:name="Plain Table 3" w:uiPriority="43"/>
@@ -2118,20 +1548,222 @@
     <w:lsdException w:name="List Table 6 Colorful Accent 6" w:uiPriority="51"/>
     <w:lsdException w:name="List Table 7 Colorful Accent 6" w:uiPriority="52"/>
   </w:latentStyles>
-  <w:style w:type="paragraph" w:default="1" w:styleId="Normal">
+  <w:style w:type="paragraph" w:styleId="Normal" w:default="1">
     <w:name w:val="Normal"/>
     <w:qFormat/>
+    <w:pPr>
+      <w:widowControl/>
+      <w:bidi w:val="0"/>
+      <w:jc w:val="left"/>
+    </w:pPr>
+    <w:rPr>
+      <w:rFonts w:ascii="Times New Roman" w:hAnsi="Times New Roman" w:eastAsia="Times New Roman" w:cs="Times New Roman"/>
+      <w:color w:val="auto"/>
+      <w:sz w:val="24"/>
+      <w:szCs w:val="24"/>
+      <w:lang w:bidi="he-IL" w:val="en-US" w:eastAsia="en-US"/>
+    </w:rPr>
+  </w:style>
+  <w:style w:type="character" w:styleId="DefaultParagraphFont" w:default="1">
+    <w:name w:val="Default Paragraph Font"/>
+    <w:uiPriority w:val="1"/>
+    <w:semiHidden/>
+    <w:unhideWhenUsed/>
+    <w:qFormat/>
+    <w:rPr/>
+  </w:style>
+  <w:style w:type="character" w:styleId="HeaderChar" w:customStyle="1">
+    <w:name w:val="Header Char"/>
+    <w:basedOn w:val="DefaultParagraphFont"/>
+    <w:link w:val="Header"/>
+    <w:uiPriority w:val="99"/>
+    <w:qFormat/>
+    <w:rsid w:val="003c5263"/>
     <w:rPr>
       <w:sz w:val="24"/>
       <w:szCs w:val="24"/>
       <w:lang w:bidi="he-IL"/>
     </w:rPr>
   </w:style>
-  <w:style w:type="character" w:default="1" w:styleId="DefaultParagraphFont">
-    <w:name w:val="Default Paragraph Font"/>
-    <w:uiPriority w:val="1"/>
+  <w:style w:type="character" w:styleId="FooterChar" w:customStyle="1">
+    <w:name w:val="Footer Char"/>
+    <w:basedOn w:val="DefaultParagraphFont"/>
+    <w:link w:val="Footer"/>
+    <w:uiPriority w:val="99"/>
+    <w:qFormat/>
+    <w:rsid w:val="003c5263"/>
+    <w:rPr>
+      <w:sz w:val="24"/>
+      <w:szCs w:val="24"/>
+      <w:lang w:bidi="he-IL"/>
+    </w:rPr>
+  </w:style>
+  <w:style w:type="character" w:styleId="BalloonTextChar" w:customStyle="1">
+    <w:name w:val="Balloon Text Char"/>
+    <w:basedOn w:val="DefaultParagraphFont"/>
+    <w:link w:val="BalloonText"/>
+    <w:uiPriority w:val="99"/>
+    <w:semiHidden/>
+    <w:qFormat/>
+    <w:rsid w:val="00416e80"/>
+    <w:rPr>
+      <w:rFonts w:ascii="Tahoma" w:hAnsi="Tahoma" w:cs="Tahoma"/>
+      <w:sz w:val="16"/>
+      <w:szCs w:val="16"/>
+      <w:lang w:bidi="he-IL"/>
+    </w:rPr>
+  </w:style>
+  <w:style w:type="character" w:styleId="ListLabel1">
+    <w:name w:val="ListLabel 1"/>
+    <w:qFormat/>
+    <w:rPr>
+      <w:rFonts w:ascii="Terminator Real NFI" w:hAnsi="Terminator Real NFI" w:cs="Courier New"/>
+    </w:rPr>
+  </w:style>
+  <w:style w:type="character" w:styleId="ListLabel2">
+    <w:name w:val="ListLabel 2"/>
+    <w:qFormat/>
+    <w:rPr>
+      <w:rFonts w:cs="Courier New"/>
+    </w:rPr>
+  </w:style>
+  <w:style w:type="character" w:styleId="ListLabel3">
+    <w:name w:val="ListLabel 3"/>
+    <w:qFormat/>
+    <w:rPr>
+      <w:rFonts w:cs="Courier New"/>
+    </w:rPr>
+  </w:style>
+  <w:style w:type="paragraph" w:styleId="Heading">
+    <w:name w:val="Heading"/>
+    <w:basedOn w:val="Normal"/>
+    <w:next w:val="TextBody"/>
+    <w:qFormat/>
+    <w:pPr>
+      <w:keepNext/>
+      <w:spacing w:before="240" w:after="120"/>
+    </w:pPr>
+    <w:rPr>
+      <w:rFonts w:ascii="Liberation Sans" w:hAnsi="Liberation Sans" w:eastAsia="Noto Sans CJK SC Regular" w:cs="FreeSans"/>
+      <w:sz w:val="28"/>
+      <w:szCs w:val="28"/>
+    </w:rPr>
+  </w:style>
+  <w:style w:type="paragraph" w:styleId="TextBody">
+    <w:name w:val="Body Text"/>
+    <w:basedOn w:val="Normal"/>
+    <w:pPr>
+      <w:spacing w:lineRule="auto" w:line="288" w:before="0" w:after="140"/>
+    </w:pPr>
+    <w:rPr/>
+  </w:style>
+  <w:style w:type="paragraph" w:styleId="List">
+    <w:name w:val="List"/>
+    <w:basedOn w:val="TextBody"/>
+    <w:pPr/>
+    <w:rPr>
+      <w:rFonts w:cs="FreeSans"/>
+    </w:rPr>
+  </w:style>
+  <w:style w:type="paragraph" w:styleId="Caption">
+    <w:name w:val="Caption"/>
+    <w:basedOn w:val="Normal"/>
+    <w:qFormat/>
+    <w:pPr>
+      <w:suppressLineNumbers/>
+      <w:spacing w:before="120" w:after="120"/>
+    </w:pPr>
+    <w:rPr>
+      <w:rFonts w:cs="FreeSans"/>
+      <w:i/>
+      <w:iCs/>
+      <w:sz w:val="24"/>
+      <w:szCs w:val="24"/>
+    </w:rPr>
+  </w:style>
+  <w:style w:type="paragraph" w:styleId="Index">
+    <w:name w:val="Index"/>
+    <w:basedOn w:val="Normal"/>
+    <w:qFormat/>
+    <w:pPr>
+      <w:suppressLineNumbers/>
+    </w:pPr>
+    <w:rPr>
+      <w:rFonts w:cs="FreeSans"/>
+    </w:rPr>
+  </w:style>
+  <w:style w:type="paragraph" w:styleId="ListParagraph">
+    <w:name w:val="List Paragraph"/>
+    <w:basedOn w:val="Normal"/>
+    <w:uiPriority w:val="34"/>
+    <w:qFormat/>
+    <w:rsid w:val="00314977"/>
+    <w:pPr>
+      <w:spacing w:before="0" w:after="0"/>
+      <w:ind w:left="720" w:hanging="0"/>
+      <w:contextualSpacing/>
+    </w:pPr>
+    <w:rPr/>
+  </w:style>
+  <w:style w:type="paragraph" w:styleId="Header">
+    <w:name w:val="Header"/>
+    <w:basedOn w:val="Normal"/>
+    <w:link w:val="HeaderChar"/>
+    <w:uiPriority w:val="99"/>
+    <w:unhideWhenUsed/>
+    <w:rsid w:val="003c5263"/>
+    <w:pPr>
+      <w:tabs>
+        <w:tab w:val="center" w:pos="4680" w:leader="none"/>
+        <w:tab w:val="right" w:pos="9360" w:leader="none"/>
+      </w:tabs>
+    </w:pPr>
+    <w:rPr/>
+  </w:style>
+  <w:style w:type="paragraph" w:styleId="Footer">
+    <w:name w:val="Footer"/>
+    <w:basedOn w:val="Normal"/>
+    <w:link w:val="FooterChar"/>
+    <w:uiPriority w:val="99"/>
+    <w:unhideWhenUsed/>
+    <w:rsid w:val="003c5263"/>
+    <w:pPr>
+      <w:tabs>
+        <w:tab w:val="center" w:pos="4680" w:leader="none"/>
+        <w:tab w:val="right" w:pos="9360" w:leader="none"/>
+      </w:tabs>
+    </w:pPr>
+    <w:rPr/>
+  </w:style>
+  <w:style w:type="paragraph" w:styleId="BalloonText">
+    <w:name w:val="Balloon Text"/>
+    <w:basedOn w:val="Normal"/>
+    <w:link w:val="BalloonTextChar"/>
+    <w:uiPriority w:val="99"/>
     <w:semiHidden/>
     <w:unhideWhenUsed/>
+    <w:qFormat/>
+    <w:rsid w:val="00416e80"/>
+    <w:pPr/>
+    <w:rPr>
+      <w:rFonts w:ascii="Tahoma" w:hAnsi="Tahoma" w:cs="Tahoma"/>
+      <w:sz w:val="16"/>
+      <w:szCs w:val="16"/>
+    </w:rPr>
+  </w:style>
+  <w:style w:type="paragraph" w:styleId="FrameContents">
+    <w:name w:val="Frame Contents"/>
+    <w:basedOn w:val="Normal"/>
+    <w:qFormat/>
+    <w:pPr/>
+    <w:rPr/>
+  </w:style>
+  <w:style w:type="numbering" w:styleId="NoList" w:default="1">
+    <w:name w:val="No List"/>
+    <w:uiPriority w:val="99"/>
+    <w:semiHidden/>
+    <w:unhideWhenUsed/>
+    <w:qFormat/>
   </w:style>
   <w:style w:type="table" w:default="1" w:styleId="TableNormal">
     <w:name w:val="Normal Table"/>
@@ -2147,103 +1779,6 @@
         <w:right w:w="108" w:type="dxa"/>
       </w:tblCellMar>
     </w:tblPr>
-  </w:style>
-  <w:style w:type="numbering" w:default="1" w:styleId="NoList">
-    <w:name w:val="No List"/>
-    <w:uiPriority w:val="99"/>
-    <w:semiHidden/>
-    <w:unhideWhenUsed/>
-  </w:style>
-  <w:style w:type="paragraph" w:styleId="ListParagraph">
-    <w:name w:val="List Paragraph"/>
-    <w:basedOn w:val="Normal"/>
-    <w:uiPriority w:val="34"/>
-    <w:qFormat/>
-    <w:rsid w:val="00314977"/>
-    <w:pPr>
-      <w:ind w:left="720"/>
-      <w:contextualSpacing/>
-    </w:pPr>
-  </w:style>
-  <w:style w:type="paragraph" w:styleId="Header">
-    <w:name w:val="header"/>
-    <w:basedOn w:val="Normal"/>
-    <w:link w:val="HeaderChar"/>
-    <w:uiPriority w:val="99"/>
-    <w:unhideWhenUsed/>
-    <w:rsid w:val="003C5263"/>
-    <w:pPr>
-      <w:tabs>
-        <w:tab w:val="center" w:pos="4680"/>
-        <w:tab w:val="right" w:pos="9360"/>
-      </w:tabs>
-    </w:pPr>
-  </w:style>
-  <w:style w:type="character" w:customStyle="1" w:styleId="HeaderChar">
-    <w:name w:val="Header Char"/>
-    <w:basedOn w:val="DefaultParagraphFont"/>
-    <w:link w:val="Header"/>
-    <w:uiPriority w:val="99"/>
-    <w:rsid w:val="003C5263"/>
-    <w:rPr>
-      <w:sz w:val="24"/>
-      <w:szCs w:val="24"/>
-      <w:lang w:bidi="he-IL"/>
-    </w:rPr>
-  </w:style>
-  <w:style w:type="paragraph" w:styleId="Footer">
-    <w:name w:val="footer"/>
-    <w:basedOn w:val="Normal"/>
-    <w:link w:val="FooterChar"/>
-    <w:uiPriority w:val="99"/>
-    <w:unhideWhenUsed/>
-    <w:rsid w:val="003C5263"/>
-    <w:pPr>
-      <w:tabs>
-        <w:tab w:val="center" w:pos="4680"/>
-        <w:tab w:val="right" w:pos="9360"/>
-      </w:tabs>
-    </w:pPr>
-  </w:style>
-  <w:style w:type="character" w:customStyle="1" w:styleId="FooterChar">
-    <w:name w:val="Footer Char"/>
-    <w:basedOn w:val="DefaultParagraphFont"/>
-    <w:link w:val="Footer"/>
-    <w:uiPriority w:val="99"/>
-    <w:rsid w:val="003C5263"/>
-    <w:rPr>
-      <w:sz w:val="24"/>
-      <w:szCs w:val="24"/>
-      <w:lang w:bidi="he-IL"/>
-    </w:rPr>
-  </w:style>
-  <w:style w:type="paragraph" w:styleId="BalloonText">
-    <w:name w:val="Balloon Text"/>
-    <w:basedOn w:val="Normal"/>
-    <w:link w:val="BalloonTextChar"/>
-    <w:uiPriority w:val="99"/>
-    <w:semiHidden/>
-    <w:unhideWhenUsed/>
-    <w:rsid w:val="00416E80"/>
-    <w:rPr>
-      <w:rFonts w:ascii="Tahoma" w:hAnsi="Tahoma" w:cs="Tahoma"/>
-      <w:sz w:val="16"/>
-      <w:szCs w:val="16"/>
-    </w:rPr>
-  </w:style>
-  <w:style w:type="character" w:customStyle="1" w:styleId="BalloonTextChar">
-    <w:name w:val="Balloon Text Char"/>
-    <w:basedOn w:val="DefaultParagraphFont"/>
-    <w:link w:val="BalloonText"/>
-    <w:uiPriority w:val="99"/>
-    <w:semiHidden/>
-    <w:rsid w:val="00416E80"/>
-    <w:rPr>
-      <w:rFonts w:ascii="Tahoma" w:hAnsi="Tahoma" w:cs="Tahoma"/>
-      <w:sz w:val="16"/>
-      <w:szCs w:val="16"/>
-      <w:lang w:bidi="he-IL"/>
-    </w:rPr>
   </w:style>
 </w:styles>
 </file>

</xml_diff>